<commit_message>
Documentation and deleted already used files
</commit_message>
<xml_diff>
--- a/DocumentationNew.docx
+++ b/DocumentationNew.docx
@@ -322,7 +322,49 @@
           <w:i/>
           <w:iCs/>
         </w:rPr>
-        <w:t xml:space="preserve">Abstract— in the era of big data and natural language processing, the ability to accurately analyze and compare textual data is paramount. This research presents a comprehensive framework for semantic analysis of textual data, focusing on the calculation of phrase similarities and document comparisons. Leveraging advanced open AI embedding techniques and Cosine Similarity Algorithms, our approach aims to analyses the accuracy and efficiency of semantic similarity assessments and understands its potential use case applications. The framework is implemented as a software tool that preprocesses textual data, generates embedding’s using state-of-the-art models, and calculates similarity scores between phrases and documents. The tool supports various preprocessing options, including tokenization, normalization, and context-based adjustments, ensuring robust and contextually relevant similarity measurements. We evaluate the performance of our framework through extensive experiments on diverse datasets, demonstrating its effectiveness in capturing semantic nuances and improving the quality of textual data analysis. To visualize the effectiveness of our similarity calculations, we have developed a plotting tool that maps scalar values against similarity scores allowing for a clear and immediate understanding of the data distribution and the performance of our similarity metrics and where secondary plot displays the number of possible comparisons between documents and its corresponding Similarity score which displays the semantic analysis between documents or phrases with its relevance based on pre-defined threshold. The results indicate significant improvements in similarity scoring accuracy compared to traditional methods. This research contributes to the field of natural language processing by providing a scalable and flexible solution for semantic analysis, with potential applications in automated content categorization like resume filtering for relevant job opportunities or filtering admission for students based on admission requirements and other several use cases across different domains. The software tool is made available as an open-source project, encouraging further research and development in this analysis or develops potential use cases. </w:t>
+        <w:t xml:space="preserve">Abstract— </w:t>
+      </w:r>
+      <w:r>
+        <w:rPr>
+          <w:i/>
+          <w:iCs/>
+        </w:rPr>
+        <w:t>I</w:t>
+      </w:r>
+      <w:r>
+        <w:rPr>
+          <w:i/>
+          <w:iCs/>
+        </w:rPr>
+        <w:t xml:space="preserve">n the era of big data and natural language processing, the ability to accurately analyze and compare textual data is paramount. This research </w:t>
+      </w:r>
+      <w:r>
+        <w:rPr>
+          <w:i/>
+          <w:iCs/>
+        </w:rPr>
+        <w:t xml:space="preserve">paper </w:t>
+      </w:r>
+      <w:r>
+        <w:rPr>
+          <w:i/>
+          <w:iCs/>
+        </w:rPr>
+        <w:t xml:space="preserve">presents a comprehensive framework for semantic analysis of textual data, focusing on the calculation of phrase similarities and document comparisons. Leveraging advanced open AI embedding techniques and Cosine Similarity Algorithms, our approach aims to analyses the accuracy and efficiency of semantic similarity assessments and understands its potential use case applications. The framework is implemented as a software tool that preprocesses textual data, generates embedding’s using state-of-the-art models, and calculates similarity scores between phrases and documents. The tool supports various preprocessing options, </w:t>
+      </w:r>
+      <w:r>
+        <w:rPr>
+          <w:i/>
+          <w:iCs/>
+        </w:rPr>
+        <w:t>hence</w:t>
+      </w:r>
+      <w:r>
+        <w:rPr>
+          <w:i/>
+          <w:iCs/>
+        </w:rPr>
+        <w:t xml:space="preserve"> ensuring robust and contextually relevant similarity measurements. We evaluate the performance of our framework through extensive experiments on diverse datasets, demonstrating its effectiveness in capturing semantic nuances and improving the quality of textual data analysis. To visualize the effectiveness of our similarity calculations, we have developed a plotting tool that maps scalar values against similarity scores allowing for a clear and immediate understanding of the data distribution and the performance of our similarity metrics and where secondary plot displays the number of possible comparisons between documents and its corresponding Similarity score which displays the semantic analysis between documents or phrases with its relevance based on pre-defined threshold. The results indicate significant improvements in similarity scoring accuracy compared to traditional methods. This research contributes to the field of natural language processing by providing a scalable and flexible solution for semantic analysis, with potential applications in automated content categorization like resume filtering for relevant job opportunities or filtering admission for students based on admission requirements and other several use cases across different domains. The software tool is made available as an open-source project, encouraging further research and development in this analysis or develops potential use cases. </w:t>
       </w:r>
     </w:p>
     <w:p>
@@ -2141,7 +2183,7 @@
         <mc:AlternateContent>
           <mc:Choice Requires="wps">
             <w:drawing>
-              <wp:anchor distT="0" distB="0" distL="114300" distR="114300" simplePos="0" relativeHeight="251675648" behindDoc="0" locked="0" layoutInCell="1" allowOverlap="1" wp14:anchorId="1E5CD649" wp14:editId="3C06302E">
+              <wp:anchor distT="0" distB="0" distL="114300" distR="114300" simplePos="0" relativeHeight="251675648" behindDoc="0" locked="0" layoutInCell="1" allowOverlap="1" wp14:anchorId="1E5CD649" wp14:editId="7EAE169B">
                 <wp:simplePos x="0" y="0"/>
                 <wp:positionH relativeFrom="margin">
                   <wp:posOffset>-233045</wp:posOffset>
@@ -2149,8 +2191,8 @@
                 <wp:positionV relativeFrom="paragraph">
                   <wp:posOffset>172720</wp:posOffset>
                 </wp:positionV>
-                <wp:extent cx="937260" cy="510540"/>
-                <wp:effectExtent l="0" t="0" r="15240" b="22860"/>
+                <wp:extent cx="937260" cy="571500"/>
+                <wp:effectExtent l="0" t="0" r="15240" b="19050"/>
                 <wp:wrapNone/>
                 <wp:docPr id="865336323" name="Rectangle 57"/>
                 <wp:cNvGraphicFramePr/>
@@ -2161,7 +2203,7 @@
                       <wps:spPr>
                         <a:xfrm>
                           <a:off x="0" y="0"/>
-                          <a:ext cx="937260" cy="510540"/>
+                          <a:ext cx="937260" cy="571500"/>
                         </a:xfrm>
                         <a:prstGeom prst="rect">
                           <a:avLst/>
@@ -2215,7 +2257,7 @@
           </mc:Choice>
           <mc:Fallback>
             <w:pict>
-              <v:rect w14:anchorId="1E5CD649" id="_x0000_s1033" style="position:absolute;left:0;text-align:left;margin-left:-18.35pt;margin-top:13.6pt;width:73.8pt;height:40.2pt;z-index:251675648;visibility:visible;mso-wrap-style:square;mso-width-percent:0;mso-height-percent:0;mso-wrap-distance-left:9pt;mso-wrap-distance-top:0;mso-wrap-distance-right:9pt;mso-wrap-distance-bottom:0;mso-position-horizontal:absolute;mso-position-horizontal-relative:margin;mso-position-vertical:absolute;mso-position-vertical-relative:text;mso-width-percent:0;mso-height-percent:0;mso-width-relative:margin;mso-height-relative:margin;v-text-anchor:middle" o:gfxdata="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" fillcolor="window" strokecolor="#4472c4 [3204]" strokeweight="1pt">
+              <v:rect w14:anchorId="1E5CD649" id="_x0000_s1033" style="position:absolute;left:0;text-align:left;margin-left:-18.35pt;margin-top:13.6pt;width:73.8pt;height:45pt;z-index:251675648;visibility:visible;mso-wrap-style:square;mso-width-percent:0;mso-height-percent:0;mso-wrap-distance-left:9pt;mso-wrap-distance-top:0;mso-wrap-distance-right:9pt;mso-wrap-distance-bottom:0;mso-position-horizontal:absolute;mso-position-horizontal-relative:margin;mso-position-vertical:absolute;mso-position-vertical-relative:text;mso-width-percent:0;mso-height-percent:0;mso-width-relative:margin;mso-height-relative:margin;v-text-anchor:middle" o:gfxdata="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" fillcolor="window" strokecolor="#4472c4 [3204]" strokeweight="1pt">
                 <v:textbox>
                   <w:txbxContent>
                     <w:p>
@@ -2816,50 +2858,6 @@
     </w:p>
     <w:p>
       <w:pPr>
-        <w:pStyle w:val="BodyText"/>
-        <w:rPr>
-          <w:rStyle w:val="Hyperlink"/>
-        </w:rPr>
-      </w:pPr>
-      <w:r>
-        <w:rPr>
-          <w:lang w:val="en-US"/>
-        </w:rPr>
-        <w:t xml:space="preserve">See also: </w:t>
-      </w:r>
-      <w:hyperlink r:id="rId10" w:history="1">
-        <w:r>
-          <w:rPr>
-            <w:rStyle w:val="Hyperlink"/>
-          </w:rPr>
-          <w:t>https://en.wikipedia.org/wiki/IMRAD</w:t>
-        </w:r>
-      </w:hyperlink>
-    </w:p>
-    <w:p>
-      <w:pPr>
-        <w:pStyle w:val="BodyText"/>
-        <w:rPr>
-          <w:lang w:val="en-US"/>
-        </w:rPr>
-      </w:pPr>
-      <w:r>
-        <w:rPr>
-          <w:lang w:val="en-US"/>
-        </w:rPr>
-        <w:t xml:space="preserve">This Section should be focused on describing your </w:t>
-      </w:r>
-      <w:bookmarkStart w:id="0" w:name="_Hlk98197882"/>
-      <w:r>
-        <w:rPr>
-          <w:lang w:val="en-US"/>
-        </w:rPr>
-        <w:t>approach. You can use references from other source.</w:t>
-      </w:r>
-    </w:p>
-    <w:bookmarkEnd w:id="0"/>
-    <w:p>
-      <w:pPr>
         <w:pStyle w:val="Heading1"/>
       </w:pPr>
       <w:r>
@@ -2869,19 +2867,2394 @@
         <w:t>s</w:t>
       </w:r>
     </w:p>
-    <w:p>
-      <w:pPr>
-        <w:pStyle w:val="BodyText"/>
-        <w:rPr>
-          <w:lang w:val="en-US"/>
-        </w:rPr>
-      </w:pPr>
-      <w:r>
-        <w:rPr>
-          <w:lang w:val="en-US"/>
-        </w:rPr>
-        <w:t xml:space="preserve">This section should describe your work in details. Here you can use references to your work and external sources. </w:t>
-      </w:r>
+    <w:p/>
+    <w:p>
+      <w:pPr>
+        <w:pStyle w:val="Heading2"/>
+      </w:pPr>
+      <w:r>
+        <w:t>Literature Review</w:t>
+      </w:r>
+    </w:p>
+    <w:p>
+      <w:pPr>
+        <w:jc w:val="both"/>
+        <w:rPr>
+          <w:rFonts w:eastAsia="Times New Roman"/>
+          <w:lang w:val="en-IN" w:eastAsia="en-IN"/>
+        </w:rPr>
+      </w:pPr>
+      <w:r>
+        <w:rPr>
+          <w:rFonts w:eastAsia="Times New Roman"/>
+          <w:lang w:val="en-IN" w:eastAsia="en-IN"/>
+        </w:rPr>
+        <w:t>Semantic analysis of textual data aims to extract valuable insights from text by understanding the underlying structure and meaning of words, phrases, and texts. This process has become more important for applications such as retrieving information, document classification, sentiment analysis, and natural language understanding. Many approaches and frameworks have evolved throughout time to improve semantic analysis.</w:t>
+      </w:r>
+      <w:r>
+        <w:rPr>
+          <w:rFonts w:eastAsia="Times New Roman"/>
+          <w:sz w:val="24"/>
+          <w:szCs w:val="24"/>
+          <w:lang w:val="en-IN" w:eastAsia="en-IN"/>
+        </w:rPr>
+        <w:t xml:space="preserve"> </w:t>
+      </w:r>
+      <w:r>
+        <w:rPr>
+          <w:rFonts w:eastAsia="Times New Roman"/>
+          <w:lang w:val="en-IN" w:eastAsia="en-IN"/>
+        </w:rPr>
+        <w:t xml:space="preserve">The emergence of transformer-based models </w:t>
+      </w:r>
+      <w:r>
+        <w:rPr>
+          <w:rFonts w:eastAsia="Times New Roman"/>
+          <w:lang w:val="en-IN" w:eastAsia="en-IN"/>
+        </w:rPr>
+        <w:t>such as</w:t>
+      </w:r>
+      <w:r>
+        <w:rPr>
+          <w:rFonts w:eastAsia="Times New Roman"/>
+          <w:lang w:val="en-IN" w:eastAsia="en-IN"/>
+        </w:rPr>
+        <w:t xml:space="preserve"> GPT has further spe</w:t>
+      </w:r>
+      <w:r>
+        <w:rPr>
+          <w:rFonts w:eastAsia="Times New Roman"/>
+          <w:lang w:val="en-IN" w:eastAsia="en-IN"/>
+        </w:rPr>
+        <w:t>e</w:t>
+      </w:r>
+      <w:r>
+        <w:rPr>
+          <w:rFonts w:eastAsia="Times New Roman"/>
+          <w:lang w:val="en-IN" w:eastAsia="en-IN"/>
+        </w:rPr>
+        <w:t>d up progress in this field.</w:t>
+      </w:r>
+      <w:r>
+        <w:rPr>
+          <w:rFonts w:eastAsia="Times New Roman"/>
+          <w:sz w:val="24"/>
+          <w:szCs w:val="24"/>
+          <w:lang w:val="en-IN" w:eastAsia="en-IN"/>
+        </w:rPr>
+        <w:t xml:space="preserve"> </w:t>
+      </w:r>
+      <w:r>
+        <w:rPr>
+          <w:rFonts w:eastAsia="Times New Roman"/>
+          <w:lang w:val="en-IN" w:eastAsia="en-IN"/>
+        </w:rPr>
+        <w:t xml:space="preserve">However, this sector continues to benefit greatly from a variety of modern and old methodologies. </w:t>
+      </w:r>
+      <w:r>
+        <w:rPr>
+          <w:rFonts w:eastAsia="Times New Roman"/>
+          <w:lang w:val="en-IN" w:eastAsia="en-IN"/>
+        </w:rPr>
+        <w:t xml:space="preserve">The below section explores both </w:t>
+      </w:r>
+      <w:r>
+        <w:rPr>
+          <w:rFonts w:eastAsia="Times New Roman"/>
+          <w:lang w:val="en-IN" w:eastAsia="en-IN"/>
+        </w:rPr>
+        <w:t>traditiona</w:t>
+      </w:r>
+      <w:r>
+        <w:rPr>
+          <w:rFonts w:eastAsia="Times New Roman"/>
+          <w:lang w:val="en-IN" w:eastAsia="en-IN"/>
+        </w:rPr>
+        <w:t xml:space="preserve">l and </w:t>
+      </w:r>
+      <w:r>
+        <w:rPr>
+          <w:rFonts w:eastAsia="Times New Roman"/>
+          <w:lang w:val="en-IN" w:eastAsia="en-IN"/>
+        </w:rPr>
+        <w:t xml:space="preserve">distributional, and </w:t>
+      </w:r>
+      <w:r>
+        <w:rPr>
+          <w:rFonts w:eastAsia="Times New Roman"/>
+          <w:lang w:val="en-IN" w:eastAsia="en-IN"/>
+        </w:rPr>
+        <w:t xml:space="preserve">also the evolution of the GPT based </w:t>
+      </w:r>
+      <w:r>
+        <w:rPr>
+          <w:rFonts w:eastAsia="Times New Roman"/>
+          <w:lang w:val="en-IN" w:eastAsia="en-IN"/>
+        </w:rPr>
+        <w:t>contemporary</w:t>
+      </w:r>
+      <w:r>
+        <w:rPr>
+          <w:rFonts w:eastAsia="Times New Roman"/>
+          <w:sz w:val="24"/>
+          <w:szCs w:val="24"/>
+          <w:lang w:val="en-IN" w:eastAsia="en-IN"/>
+        </w:rPr>
+        <w:t xml:space="preserve"> </w:t>
+      </w:r>
+      <w:r>
+        <w:rPr>
+          <w:rFonts w:eastAsia="Times New Roman"/>
+          <w:lang w:val="en-IN" w:eastAsia="en-IN"/>
+        </w:rPr>
+        <w:t>a</w:t>
+      </w:r>
+      <w:r>
+        <w:rPr>
+          <w:rFonts w:eastAsia="Times New Roman"/>
+          <w:lang w:val="en-IN" w:eastAsia="en-IN"/>
+        </w:rPr>
+        <w:t>pproach.</w:t>
+      </w:r>
+    </w:p>
+    <w:p>
+      <w:pPr>
+        <w:jc w:val="both"/>
+        <w:rPr>
+          <w:rFonts w:eastAsia="Times New Roman"/>
+          <w:lang w:val="en-IN" w:eastAsia="en-IN"/>
+        </w:rPr>
+      </w:pPr>
+    </w:p>
+    <w:p>
+      <w:pPr>
+        <w:pStyle w:val="Heading1"/>
+        <w:numPr>
+          <w:ilvl w:val="0"/>
+          <w:numId w:val="0"/>
+        </w:numPr>
+        <w:ind w:left="216"/>
+        <w:jc w:val="both"/>
+        <w:rPr>
+          <w:lang w:val="en-IN" w:eastAsia="en-IN"/>
+        </w:rPr>
+      </w:pPr>
+      <w:r>
+        <w:rPr>
+          <w:lang w:val="en-IN" w:eastAsia="en-IN"/>
+        </w:rPr>
+        <w:t xml:space="preserve">A.1 </w:t>
+      </w:r>
+      <w:r>
+        <w:rPr>
+          <w:lang w:val="en-IN" w:eastAsia="en-IN"/>
+        </w:rPr>
+        <w:t>Classical Methods for Semantic Analysis</w:t>
+      </w:r>
+    </w:p>
+    <w:p>
+      <w:pPr>
+        <w:jc w:val="both"/>
+        <w:rPr>
+          <w:rFonts w:eastAsia="Times New Roman"/>
+          <w:lang w:val="en-IN" w:eastAsia="en-IN"/>
+        </w:rPr>
+      </w:pPr>
+      <w:r>
+        <w:rPr>
+          <w:rFonts w:eastAsia="Times New Roman"/>
+          <w:lang w:val="en-IN" w:eastAsia="en-IN"/>
+        </w:rPr>
+        <w:t xml:space="preserve"> </w:t>
+      </w:r>
+      <w:r>
+        <w:rPr>
+          <w:rFonts w:eastAsia="Times New Roman"/>
+          <w:lang w:val="en-IN" w:eastAsia="en-IN"/>
+        </w:rPr>
+        <w:t>One fundamental method that uses statistical calculations to identify connections between words and documents is called Latent Semantic Analysis (LSA).</w:t>
+      </w:r>
+      <w:r>
+        <w:rPr>
+          <w:rFonts w:eastAsia="Times New Roman"/>
+          <w:sz w:val="24"/>
+          <w:szCs w:val="24"/>
+          <w:lang w:val="en-IN" w:eastAsia="en-IN"/>
+        </w:rPr>
+        <w:t xml:space="preserve"> </w:t>
+      </w:r>
+      <w:r>
+        <w:rPr>
+          <w:rFonts w:eastAsia="Times New Roman"/>
+          <w:lang w:val="en-IN" w:eastAsia="en-IN"/>
+        </w:rPr>
+        <w:t>LSA is a natural language processing technique that generates a set of concepts associated with a set of documents and terms by analysing the links between the documents and terms. It facilitates the discovery of the data's underlying latent semantic structure.</w:t>
+      </w:r>
+    </w:p>
+    <w:p>
+      <w:pPr>
+        <w:jc w:val="both"/>
+        <w:rPr>
+          <w:rFonts w:eastAsia="Times New Roman"/>
+          <w:lang w:val="en-IN" w:eastAsia="en-IN"/>
+        </w:rPr>
+      </w:pPr>
+      <w:r>
+        <w:rPr>
+          <w:rFonts w:eastAsia="Times New Roman"/>
+          <w:lang w:val="en-IN" w:eastAsia="en-IN"/>
+        </w:rPr>
+        <w:t xml:space="preserve"> Singular Value Decomposition (SVD) is used to break down a term-document matrix, lowering the dimensionality and emphasising the latent structure in the data </w:t>
+      </w:r>
+      <w:r>
+        <w:rPr>
+          <w:rFonts w:eastAsia="Times New Roman"/>
+          <w:b/>
+          <w:bCs/>
+          <w:color w:val="FF0000"/>
+          <w:lang w:val="en-IN" w:eastAsia="en-IN"/>
+        </w:rPr>
+        <w:t>[2]</w:t>
+      </w:r>
+      <w:r>
+        <w:rPr>
+          <w:rFonts w:eastAsia="Times New Roman"/>
+          <w:b/>
+          <w:bCs/>
+          <w:lang w:val="en-IN" w:eastAsia="en-IN"/>
+        </w:rPr>
+        <w:t>.</w:t>
+      </w:r>
+      <w:r>
+        <w:rPr>
+          <w:rFonts w:eastAsia="Times New Roman"/>
+          <w:lang w:val="en-IN" w:eastAsia="en-IN"/>
+        </w:rPr>
+        <w:t xml:space="preserve"> </w:t>
+      </w:r>
+      <w:r>
+        <w:rPr>
+          <w:rFonts w:eastAsia="Times New Roman"/>
+          <w:lang w:val="en-IN" w:eastAsia="en-IN"/>
+        </w:rPr>
+        <w:t xml:space="preserve"> LSA has been effectively used in information retrieval, topic modelling, and document similarity. Its dependence on a linear translation, however, restricts its capacity to represent intricate contextual connections among words.</w:t>
+      </w:r>
+    </w:p>
+    <w:p>
+      <w:pPr>
+        <w:jc w:val="both"/>
+        <w:rPr>
+          <w:rFonts w:eastAsia="Times New Roman"/>
+          <w:lang w:val="en-IN" w:eastAsia="en-IN"/>
+        </w:rPr>
+      </w:pPr>
+    </w:p>
+    <w:p>
+      <w:pPr>
+        <w:jc w:val="both"/>
+        <w:rPr>
+          <w:rFonts w:eastAsia="Times New Roman"/>
+          <w:lang w:val="en-IN" w:eastAsia="en-IN"/>
+        </w:rPr>
+      </w:pPr>
+      <w:r>
+        <w:rPr>
+          <w:rFonts w:eastAsia="Times New Roman"/>
+          <w:lang w:val="en-IN" w:eastAsia="en-IN"/>
+        </w:rPr>
+        <w:t xml:space="preserve">In contrast to </w:t>
+      </w:r>
+      <w:r>
+        <w:rPr>
+          <w:rFonts w:eastAsia="Times New Roman"/>
+          <w:lang w:val="en-IN" w:eastAsia="en-IN"/>
+        </w:rPr>
+        <w:t xml:space="preserve">LSA, Explicit Semantic Analysis (ESA) creates high-dimensional representations of text by using structured knowledge sources </w:t>
+      </w:r>
+      <w:r>
+        <w:rPr>
+          <w:rFonts w:eastAsia="Times New Roman"/>
+          <w:lang w:val="en-IN" w:eastAsia="en-IN"/>
+        </w:rPr>
+        <w:t xml:space="preserve">such as </w:t>
+      </w:r>
+      <w:r>
+        <w:rPr>
+          <w:rFonts w:eastAsia="Times New Roman"/>
+          <w:lang w:val="en-IN" w:eastAsia="en-IN"/>
+        </w:rPr>
+        <w:t xml:space="preserve">Wikipedia </w:t>
+      </w:r>
+      <w:r>
+        <w:rPr>
+          <w:rFonts w:eastAsia="Times New Roman"/>
+          <w:color w:val="FF0000"/>
+          <w:lang w:val="en-IN" w:eastAsia="en-IN"/>
+        </w:rPr>
+        <w:t>[3]</w:t>
+      </w:r>
+      <w:r>
+        <w:rPr>
+          <w:rFonts w:eastAsia="Times New Roman"/>
+          <w:lang w:val="en-IN" w:eastAsia="en-IN"/>
+        </w:rPr>
+        <w:t>. ESA can effectively determine semantic relatedness by mapping text to a concept space. While ESA benefits from leveraging external expertise, its effectiveness mostly depends on the depth of the underlying knowledge base.</w:t>
+      </w:r>
+    </w:p>
+    <w:p>
+      <w:pPr>
+        <w:jc w:val="both"/>
+        <w:rPr>
+          <w:rFonts w:eastAsia="Times New Roman"/>
+          <w:color w:val="000000" w:themeColor="text1"/>
+          <w:lang w:val="en-IN" w:eastAsia="en-IN"/>
+        </w:rPr>
+      </w:pPr>
+    </w:p>
+    <w:p>
+      <w:pPr>
+        <w:pStyle w:val="ListParagraph"/>
+        <w:ind w:left="360"/>
+        <w:jc w:val="both"/>
+        <w:rPr>
+          <w:rFonts w:eastAsia="Times New Roman"/>
+          <w:lang w:val="en-IN" w:eastAsia="en-IN"/>
+        </w:rPr>
+      </w:pPr>
+    </w:p>
+    <w:p>
+      <w:pPr>
+        <w:pStyle w:val="Heading1"/>
+        <w:numPr>
+          <w:ilvl w:val="0"/>
+          <w:numId w:val="0"/>
+        </w:numPr>
+        <w:ind w:left="216"/>
+        <w:jc w:val="both"/>
+        <w:rPr>
+          <w:lang w:val="en-IN" w:eastAsia="en-IN"/>
+        </w:rPr>
+      </w:pPr>
+      <w:r>
+        <w:rPr>
+          <w:lang w:val="en-IN" w:eastAsia="en-IN"/>
+        </w:rPr>
+        <w:t xml:space="preserve">A.2 </w:t>
+      </w:r>
+      <w:r>
+        <w:rPr>
+          <w:lang w:val="en-IN" w:eastAsia="en-IN"/>
+        </w:rPr>
+        <w:t>Distributional Semantic Models</w:t>
+      </w:r>
+    </w:p>
+    <w:p>
+      <w:pPr>
+        <w:jc w:val="both"/>
+        <w:rPr>
+          <w:rFonts w:eastAsia="Times New Roman"/>
+          <w:lang w:val="en-IN" w:eastAsia="en-IN"/>
+        </w:rPr>
+      </w:pPr>
+      <w:r>
+        <w:rPr>
+          <w:rFonts w:eastAsia="Times New Roman"/>
+          <w:lang w:val="en-IN" w:eastAsia="en-IN"/>
+        </w:rPr>
+        <w:br/>
+      </w:r>
+      <w:r>
+        <w:rPr>
+          <w:rFonts w:eastAsia="Times New Roman"/>
+          <w:lang w:val="en-IN" w:eastAsia="en-IN"/>
+        </w:rPr>
+        <w:t xml:space="preserve">With word embeddings, a significant breakthrough in capturing the semantic links between words was achieved. In order to produce dense vector representations, Word2Vec </w:t>
+      </w:r>
+      <w:r>
+        <w:rPr>
+          <w:rFonts w:eastAsia="Times New Roman"/>
+          <w:color w:val="FF0000"/>
+          <w:lang w:val="en-IN" w:eastAsia="en-IN"/>
+        </w:rPr>
+        <w:t xml:space="preserve">[4] </w:t>
+      </w:r>
+      <w:r>
+        <w:rPr>
+          <w:rFonts w:eastAsia="Times New Roman"/>
+          <w:lang w:val="en-IN" w:eastAsia="en-IN"/>
+        </w:rPr>
+        <w:t xml:space="preserve">and </w:t>
+      </w:r>
+      <w:proofErr w:type="spellStart"/>
+      <w:r>
+        <w:rPr>
+          <w:rFonts w:eastAsia="Times New Roman"/>
+          <w:lang w:val="en-IN" w:eastAsia="en-IN"/>
+        </w:rPr>
+        <w:t>GloVe</w:t>
+      </w:r>
+      <w:proofErr w:type="spellEnd"/>
+      <w:r>
+        <w:rPr>
+          <w:rFonts w:eastAsia="Times New Roman"/>
+          <w:lang w:val="en-IN" w:eastAsia="en-IN"/>
+        </w:rPr>
+        <w:t xml:space="preserve"> </w:t>
+      </w:r>
+      <w:r>
+        <w:rPr>
+          <w:rFonts w:eastAsia="Times New Roman"/>
+          <w:color w:val="FF0000"/>
+          <w:lang w:val="en-IN" w:eastAsia="en-IN"/>
+        </w:rPr>
+        <w:t xml:space="preserve">[5] </w:t>
+      </w:r>
+      <w:r>
+        <w:rPr>
+          <w:rFonts w:eastAsia="Times New Roman"/>
+          <w:lang w:val="en-IN" w:eastAsia="en-IN"/>
+        </w:rPr>
+        <w:t>evaluate the context of words in large datasets. Although these models are successful in capturing semantic similarity, they are limited by their inability to accurately represent context-dependent interpretations and polysemy.</w:t>
+      </w:r>
+    </w:p>
+    <w:p>
+      <w:pPr>
+        <w:jc w:val="both"/>
+        <w:rPr>
+          <w:rFonts w:eastAsia="Times New Roman"/>
+          <w:lang w:val="en-IN" w:eastAsia="en-IN"/>
+        </w:rPr>
+      </w:pPr>
+    </w:p>
+    <w:p>
+      <w:pPr>
+        <w:jc w:val="both"/>
+        <w:rPr>
+          <w:rFonts w:eastAsia="Times New Roman"/>
+          <w:lang w:val="en-IN" w:eastAsia="en-IN"/>
+        </w:rPr>
+      </w:pPr>
+      <w:r>
+        <w:rPr>
+          <w:rFonts w:eastAsia="Times New Roman"/>
+          <w:lang w:val="en-IN" w:eastAsia="en-IN"/>
+        </w:rPr>
+        <w:t>On the other hand, s</w:t>
+      </w:r>
+      <w:r>
+        <w:rPr>
+          <w:rFonts w:eastAsia="Times New Roman"/>
+          <w:lang w:val="en-IN" w:eastAsia="en-IN"/>
+        </w:rPr>
+        <w:t xml:space="preserve">entence embeddings are designed to give full phrases or documents a meaningful vector space representation. To generate sentence embeddings that score well on similarity and clustering tests, a transformer-based architecture known as Sentence-BERT (SBERT) </w:t>
+      </w:r>
+      <w:r>
+        <w:rPr>
+          <w:rFonts w:eastAsia="Times New Roman"/>
+          <w:color w:val="FF0000"/>
+          <w:lang w:val="en-IN" w:eastAsia="en-IN"/>
+        </w:rPr>
+        <w:t xml:space="preserve">[6] </w:t>
+      </w:r>
+      <w:r>
+        <w:rPr>
+          <w:rFonts w:eastAsia="Times New Roman"/>
+          <w:lang w:val="en-IN" w:eastAsia="en-IN"/>
+        </w:rPr>
+        <w:t xml:space="preserve">was introduced. </w:t>
+      </w:r>
+      <w:proofErr w:type="spellStart"/>
+      <w:r>
+        <w:rPr>
+          <w:rFonts w:eastAsia="Times New Roman"/>
+          <w:lang w:val="en-IN" w:eastAsia="en-IN"/>
+        </w:rPr>
+        <w:t>DeCLUTR</w:t>
+      </w:r>
+      <w:proofErr w:type="spellEnd"/>
+      <w:r>
+        <w:rPr>
+          <w:rFonts w:eastAsia="Times New Roman"/>
+          <w:lang w:val="en-IN" w:eastAsia="en-IN"/>
+        </w:rPr>
+        <w:t xml:space="preserve"> (Deep Contrastive Learning for Unsupervised Textual Representations) creates unsupervised sentence representations through contrastive learning that exhibit remarkable performance in several downstream tasks. In comparison to traditional word embeddings, these models provide context-aware representations.</w:t>
+      </w:r>
+    </w:p>
+    <w:p>
+      <w:pPr>
+        <w:jc w:val="both"/>
+        <w:rPr>
+          <w:rFonts w:eastAsia="Times New Roman"/>
+          <w:lang w:val="en-IN" w:eastAsia="en-IN"/>
+        </w:rPr>
+      </w:pPr>
+    </w:p>
+    <w:p>
+      <w:pPr>
+        <w:jc w:val="both"/>
+        <w:rPr>
+          <w:lang w:val="en-IN"/>
+        </w:rPr>
+      </w:pPr>
+      <w:r>
+        <w:rPr>
+          <w:lang w:val="en-IN"/>
+        </w:rPr>
+        <w:t>Since the introduction of transformer systems, semantic analysis has changed. By considering the context in which words appear, models such as BERT (Bidirectional Encoder Representations from Transformers) provide contextual embeddings that improve on previous methods</w:t>
+      </w:r>
+      <w:r>
+        <w:rPr>
+          <w:lang w:val="en-IN"/>
+        </w:rPr>
+        <w:t xml:space="preserve"> </w:t>
+      </w:r>
+      <w:r>
+        <w:rPr>
+          <w:color w:val="FF0000"/>
+          <w:lang w:val="en-IN"/>
+        </w:rPr>
+        <w:t>[7]</w:t>
+      </w:r>
+      <w:r>
+        <w:rPr>
+          <w:lang w:val="en-IN"/>
+        </w:rPr>
+        <w:t>. Transformer-based models have demonstrated exceptional performance in a variety of natural language processing tasks, including text summarisation, sentiment analysis, and question</w:t>
+      </w:r>
+      <w:r>
+        <w:rPr>
+          <w:lang w:val="en-IN"/>
+        </w:rPr>
+        <w:t xml:space="preserve"> </w:t>
+      </w:r>
+      <w:r>
+        <w:rPr>
+          <w:lang w:val="en-IN"/>
+        </w:rPr>
+        <w:t xml:space="preserve">answering. An efficient method for producing superior sentence embeddings is contrastive learning. </w:t>
+      </w:r>
+      <w:proofErr w:type="spellStart"/>
+      <w:r>
+        <w:rPr>
+          <w:lang w:val="en-IN"/>
+        </w:rPr>
+        <w:t>DeCLUTR</w:t>
+      </w:r>
+      <w:proofErr w:type="spellEnd"/>
+      <w:r>
+        <w:rPr>
+          <w:lang w:val="en-IN"/>
+        </w:rPr>
+        <w:t xml:space="preserve"> performs well on problems involving similarity by using contrastive learning to unsupervised textual </w:t>
+      </w:r>
+      <w:r>
+        <w:rPr>
+          <w:lang w:val="en-IN"/>
+        </w:rPr>
+        <w:lastRenderedPageBreak/>
+        <w:t>representations. When labelled data is hard to come by or unavailable, this method is especially helpful.</w:t>
+      </w:r>
+    </w:p>
+    <w:p>
+      <w:pPr>
+        <w:pStyle w:val="Heading2"/>
+        <w:rPr>
+          <w:lang w:val="en-IN"/>
+        </w:rPr>
+      </w:pPr>
+      <w:r>
+        <w:rPr>
+          <w:lang w:val="en-IN"/>
+        </w:rPr>
+        <w:t>Evolution to OpenAI’s GPT Model for Semantic Analysis</w:t>
+      </w:r>
+    </w:p>
+    <w:p>
+      <w:pPr>
+        <w:jc w:val="both"/>
+        <w:rPr>
+          <w:rFonts w:eastAsia="Times New Roman"/>
+          <w:lang w:val="en-IN" w:eastAsia="en-IN"/>
+        </w:rPr>
+      </w:pPr>
+      <w:r>
+        <w:rPr>
+          <w:rFonts w:eastAsia="Times New Roman"/>
+          <w:lang w:val="en-IN" w:eastAsia="en-IN"/>
+        </w:rPr>
+        <w:t xml:space="preserve">In our project we have utilized the Open AI’s GPT model to enhance semantic analysis procedure in a flexible and robust way. </w:t>
+      </w:r>
+      <w:r>
+        <w:rPr>
+          <w:rFonts w:eastAsia="Times New Roman"/>
+          <w:lang w:val="en-IN" w:eastAsia="en-IN"/>
+        </w:rPr>
+        <w:t>Th</w:t>
+      </w:r>
+      <w:r>
+        <w:rPr>
+          <w:rFonts w:eastAsia="Times New Roman"/>
+          <w:lang w:val="en-IN" w:eastAsia="en-IN"/>
+        </w:rPr>
+        <w:t>is</w:t>
+      </w:r>
+      <w:r>
+        <w:rPr>
+          <w:rFonts w:eastAsia="Times New Roman"/>
+          <w:lang w:val="en-IN" w:eastAsia="en-IN"/>
+        </w:rPr>
+        <w:t xml:space="preserve"> transition from distributional and classical approaches to transformer-based designs such as GPT </w:t>
+      </w:r>
+      <w:r>
+        <w:rPr>
+          <w:rFonts w:eastAsia="Times New Roman"/>
+          <w:lang w:val="en-IN" w:eastAsia="en-IN"/>
+        </w:rPr>
+        <w:t xml:space="preserve">is due to the following reasons and this, in turn </w:t>
+      </w:r>
+      <w:r>
+        <w:rPr>
+          <w:rFonts w:eastAsia="Times New Roman"/>
+          <w:lang w:val="en-IN" w:eastAsia="en-IN"/>
+        </w:rPr>
+        <w:t>represents a paradigm change in semantic analysis.</w:t>
+      </w:r>
+      <w:r>
+        <w:rPr>
+          <w:rFonts w:eastAsia="Times New Roman"/>
+          <w:lang w:val="en-IN" w:eastAsia="en-IN"/>
+        </w:rPr>
+        <w:t xml:space="preserve"> </w:t>
+      </w:r>
+    </w:p>
+    <w:p>
+      <w:pPr>
+        <w:jc w:val="both"/>
+        <w:rPr>
+          <w:rFonts w:eastAsia="Times New Roman"/>
+          <w:lang w:val="en-IN" w:eastAsia="en-IN"/>
+        </w:rPr>
+      </w:pPr>
+      <w:r>
+        <w:rPr>
+          <w:rFonts w:eastAsia="Times New Roman"/>
+          <w:lang w:val="en-IN" w:eastAsia="en-IN"/>
+        </w:rPr>
+        <w:br/>
+      </w:r>
+      <w:proofErr w:type="spellStart"/>
+      <w:r>
+        <w:rPr>
+          <w:rFonts w:eastAsia="Times New Roman"/>
+          <w:lang w:val="en-IN" w:eastAsia="en-IN"/>
+        </w:rPr>
+        <w:t>i</w:t>
+      </w:r>
+      <w:proofErr w:type="spellEnd"/>
+      <w:r>
+        <w:rPr>
+          <w:rFonts w:eastAsia="Times New Roman"/>
+          <w:lang w:val="en-IN" w:eastAsia="en-IN"/>
+        </w:rPr>
+        <w:t xml:space="preserve">) LSA and ESA cannot capture contextual meaning because they rely on statistical connections instead of true semantic understanding. </w:t>
+      </w:r>
+      <w:r>
+        <w:rPr>
+          <w:rFonts w:eastAsia="Times New Roman"/>
+          <w:lang w:val="en-IN" w:eastAsia="en-IN"/>
+        </w:rPr>
+        <w:br/>
+        <w:t xml:space="preserve">ii) Word Embeddings (Word2Vec, </w:t>
+      </w:r>
+      <w:proofErr w:type="spellStart"/>
+      <w:r>
+        <w:rPr>
+          <w:rFonts w:eastAsia="Times New Roman"/>
+          <w:lang w:val="en-IN" w:eastAsia="en-IN"/>
+        </w:rPr>
+        <w:t>GloVe</w:t>
+      </w:r>
+      <w:proofErr w:type="spellEnd"/>
+      <w:r>
+        <w:rPr>
+          <w:rFonts w:eastAsia="Times New Roman"/>
+          <w:lang w:val="en-IN" w:eastAsia="en-IN"/>
+        </w:rPr>
+        <w:t>) generate static embeddings that guarantee that words are vectorially represented consistently across contexts. Accurate analysis of polysemy is impossible due to this limitation.</w:t>
+      </w:r>
+      <w:r>
+        <w:rPr>
+          <w:rFonts w:eastAsia="Times New Roman"/>
+          <w:lang w:val="en-IN" w:eastAsia="en-IN"/>
+        </w:rPr>
+        <w:br/>
+        <w:t xml:space="preserve">iii) Because Sentence Embeddings (SBERT, </w:t>
+      </w:r>
+      <w:proofErr w:type="spellStart"/>
+      <w:r>
+        <w:rPr>
+          <w:rFonts w:eastAsia="Times New Roman"/>
+          <w:lang w:val="en-IN" w:eastAsia="en-IN"/>
+        </w:rPr>
+        <w:t>DeCLUTR</w:t>
+      </w:r>
+      <w:proofErr w:type="spellEnd"/>
+      <w:r>
+        <w:rPr>
+          <w:rFonts w:eastAsia="Times New Roman"/>
+          <w:lang w:val="en-IN" w:eastAsia="en-IN"/>
+        </w:rPr>
+        <w:t xml:space="preserve">) are context-aware, they require extensive training and fine-tuning optimisations, which can be resource-intensive. </w:t>
+      </w:r>
+      <w:r>
+        <w:rPr>
+          <w:rFonts w:eastAsia="Times New Roman"/>
+          <w:lang w:val="en-IN" w:eastAsia="en-IN"/>
+        </w:rPr>
+        <w:br/>
+      </w:r>
+    </w:p>
+    <w:p>
+      <w:pPr>
+        <w:jc w:val="both"/>
+        <w:rPr>
+          <w:lang w:val="en-IN"/>
+        </w:rPr>
+      </w:pPr>
+      <w:r>
+        <w:rPr>
+          <w:lang w:val="en-IN"/>
+        </w:rPr>
+        <w:t xml:space="preserve"> </w:t>
+      </w:r>
+    </w:p>
+    <w:p>
+      <w:pPr>
+        <w:jc w:val="both"/>
+        <w:rPr>
+          <w:lang w:val="en-IN"/>
+        </w:rPr>
+      </w:pPr>
+      <w:r>
+        <w:rPr>
+          <w:lang w:val="en-IN"/>
+        </w:rPr>
+        <w:t xml:space="preserve">The meaning of words, sentences, and texts is accurately captured via dynamic, context-sensitive embeddings created using an OpenAI model based on GPT. With just a basic preprocessor module, these embeddings can be used straight away without a lot of fine-tuning or training. </w:t>
+      </w:r>
+      <w:r>
+        <w:rPr>
+          <w:lang w:val="en-IN"/>
+        </w:rPr>
+        <w:br/>
+        <w:t>Additionally, because GPT embeddings are built using the complete context of the text, they effectively capture polysemous meanings. The substantial pre-training on text enables the model to increase its generalisation across other domains, providing strength and versatility.</w:t>
+      </w:r>
+      <w:r>
+        <w:rPr>
+          <w:lang w:val="en-IN"/>
+        </w:rPr>
+        <w:br/>
+      </w:r>
+    </w:p>
+    <w:p>
+      <w:pPr>
+        <w:jc w:val="both"/>
+        <w:rPr>
+          <w:lang w:val="en-IN"/>
+        </w:rPr>
+      </w:pPr>
+      <w:r>
+        <w:rPr>
+          <w:lang w:val="en-IN"/>
+        </w:rPr>
+        <w:t xml:space="preserve">Numerous methods have been used to approach semantic analysis, each with its own advantages and disadvantages. Conventional methods such as LSA and ESA are simple and intuitive, but they lack the contextual sensitivity of embedding-based methods. Word and phrase embeddings provide more meaningful representations, but they struggle with polysemy. Transformer-based models solve many of these problems, despite the fact that they may require a lot of resources. </w:t>
+      </w:r>
+    </w:p>
+    <w:p>
+      <w:pPr>
+        <w:pStyle w:val="Heading1"/>
+        <w:numPr>
+          <w:ilvl w:val="0"/>
+          <w:numId w:val="0"/>
+        </w:numPr>
+        <w:ind w:left="216"/>
+        <w:jc w:val="both"/>
+        <w:rPr>
+          <w:i/>
+          <w:iCs/>
+          <w:lang w:val="en-IN"/>
+        </w:rPr>
+      </w:pPr>
+      <w:r>
+        <w:rPr>
+          <w:i/>
+          <w:iCs/>
+          <w:lang w:val="en-IN"/>
+        </w:rPr>
+        <w:t>B.1</w:t>
+      </w:r>
+      <w:r>
+        <w:rPr>
+          <w:i/>
+          <w:iCs/>
+          <w:lang w:val="en-IN"/>
+        </w:rPr>
+        <w:t xml:space="preserve"> Embedding model: </w:t>
+      </w:r>
+    </w:p>
+    <w:p>
+      <w:pPr>
+        <w:jc w:val="both"/>
+        <w:rPr>
+          <w:lang w:val="en-IN"/>
+        </w:rPr>
+      </w:pPr>
+      <w:r>
+        <w:rPr>
+          <w:lang w:val="en-IN"/>
+        </w:rPr>
+        <w:t xml:space="preserve">An embedding is a list of </w:t>
+      </w:r>
+      <w:r>
+        <w:rPr>
+          <w:lang w:val="en-IN"/>
+        </w:rPr>
+        <w:t>floating-point</w:t>
+      </w:r>
+      <w:r>
+        <w:rPr>
+          <w:lang w:val="en-IN"/>
+        </w:rPr>
+        <w:t xml:space="preserve"> numbers that is vectorised. </w:t>
+      </w:r>
+      <w:r>
+        <w:rPr>
+          <w:lang w:val="en-IN"/>
+        </w:rPr>
+        <w:t>To be precise, it is a s</w:t>
+      </w:r>
+      <w:r>
+        <w:rPr>
+          <w:lang w:val="en-IN"/>
+        </w:rPr>
+        <w:t>eries of numbers that represent the ideas in content, like code or natural language</w:t>
+      </w:r>
+      <w:r>
+        <w:rPr>
+          <w:lang w:val="en-IN"/>
+        </w:rPr>
+        <w:t>.</w:t>
+      </w:r>
+      <w:r>
+        <w:rPr>
+          <w:lang w:val="en-IN"/>
+        </w:rPr>
+        <w:t xml:space="preserve"> </w:t>
+      </w:r>
+      <w:r>
+        <w:rPr>
+          <w:lang w:val="en-IN"/>
+        </w:rPr>
+        <w:t xml:space="preserve">Machine learning models and other algorithms can </w:t>
+      </w:r>
+      <w:r>
+        <w:rPr>
+          <w:lang w:val="en-IN"/>
+        </w:rPr>
+        <w:t xml:space="preserve">hence </w:t>
+      </w:r>
+      <w:r>
+        <w:rPr>
+          <w:lang w:val="en-IN"/>
+        </w:rPr>
+        <w:t xml:space="preserve">easily comprehend the connections between content and carry out tasks </w:t>
+      </w:r>
+      <w:r>
+        <w:rPr>
+          <w:lang w:val="en-IN"/>
+        </w:rPr>
+        <w:t>such as</w:t>
+      </w:r>
+      <w:r>
+        <w:rPr>
+          <w:lang w:val="en-IN"/>
+        </w:rPr>
+        <w:t xml:space="preserve"> retrieval or clustering </w:t>
+      </w:r>
+      <w:r>
+        <w:rPr>
+          <w:lang w:val="en-IN"/>
+        </w:rPr>
+        <w:t>based on these embeddings</w:t>
+      </w:r>
+      <w:r>
+        <w:rPr>
+          <w:lang w:val="en-IN"/>
+        </w:rPr>
+        <w:t>. They power various retrieval augmented generation (RAG) developer tools and applications such as knowledge retrieval in ChatGPT and the Assistants API.</w:t>
+      </w:r>
+      <w:r>
+        <w:rPr>
+          <w:lang w:val="en-IN"/>
+        </w:rPr>
+        <w:t xml:space="preserve"> </w:t>
+      </w:r>
+      <w:r>
+        <w:rPr>
+          <w:lang w:val="en-IN"/>
+        </w:rPr>
+        <w:t xml:space="preserve"> </w:t>
+      </w:r>
+      <w:r>
+        <w:rPr>
+          <w:lang w:val="en-IN"/>
+        </w:rPr>
+        <w:t>Two vectors' distance from one another indicates how related they are. Large distances indicate low relatedness, while small distances indicate high relatedness.</w:t>
+      </w:r>
+      <w:r>
+        <w:rPr>
+          <w:lang w:val="en-IN"/>
+        </w:rPr>
+        <w:t xml:space="preserve"> </w:t>
+      </w:r>
+      <w:r>
+        <w:rPr>
+          <w:color w:val="FF0000"/>
+          <w:lang w:val="en-IN"/>
+        </w:rPr>
+        <w:t>[8]</w:t>
+      </w:r>
+      <w:r>
+        <w:rPr>
+          <w:lang w:val="en-IN"/>
+        </w:rPr>
+        <w:t>.</w:t>
+      </w:r>
+    </w:p>
+    <w:p>
+      <w:pPr>
+        <w:jc w:val="both"/>
+        <w:rPr>
+          <w:lang w:val="en-IN"/>
+        </w:rPr>
+      </w:pPr>
+    </w:p>
+    <w:p>
+      <w:pPr>
+        <w:jc w:val="both"/>
+        <w:rPr>
+          <w:lang w:val="en-IN"/>
+        </w:rPr>
+      </w:pPr>
+      <w:r>
+        <w:rPr>
+          <w:lang w:val="en-IN"/>
+        </w:rPr>
+        <w:t>The below figure, shows how different words/phrases are mapped into a high dimensional vector space.</w:t>
+      </w:r>
+    </w:p>
+    <w:p>
+      <w:pPr>
+        <w:jc w:val="both"/>
+        <w:rPr>
+          <w:lang w:val="en-IN"/>
+        </w:rPr>
+      </w:pPr>
+      <w:r>
+        <w:rPr>
+          <w:lang w:val="en-IN"/>
+        </w:rPr>
+        <w:t xml:space="preserve"> </w:t>
+      </w:r>
+      <w:r>
+        <w:rPr>
+          <w:lang w:val="en-IN"/>
+        </w:rPr>
+        <w:br/>
+      </w:r>
+      <w:r>
+        <w:rPr>
+          <w:lang w:val="en-IN"/>
+        </w:rPr>
+        <w:br/>
+      </w:r>
+    </w:p>
+    <w:p>
+      <w:pPr>
+        <w:jc w:val="both"/>
+        <w:rPr>
+          <w:lang w:val="en-IN"/>
+        </w:rPr>
+      </w:pPr>
+    </w:p>
+    <w:p>
+      <w:pPr>
+        <w:jc w:val="both"/>
+        <w:rPr>
+          <w:lang w:val="en-IN"/>
+        </w:rPr>
+      </w:pPr>
+      <w:r>
+        <w:rPr>
+          <w:noProof/>
+          <w:lang w:val="en-IN"/>
+        </w:rPr>
+        <w:drawing>
+          <wp:inline distT="0" distB="0" distL="0" distR="0" wp14:anchorId="6913AEF4" wp14:editId="0427EBAB">
+            <wp:extent cx="3089910" cy="2148840"/>
+            <wp:effectExtent l="0" t="0" r="0" b="3810"/>
+            <wp:docPr id="1401750147" name="Picture 24"/>
+            <wp:cNvGraphicFramePr>
+              <a:graphicFrameLocks xmlns:a="http://schemas.openxmlformats.org/drawingml/2006/main" noChangeAspect="1"/>
+            </wp:cNvGraphicFramePr>
+            <a:graphic xmlns:a="http://schemas.openxmlformats.org/drawingml/2006/main">
+              <a:graphicData uri="http://schemas.openxmlformats.org/drawingml/2006/picture">
+                <pic:pic xmlns:pic="http://schemas.openxmlformats.org/drawingml/2006/picture">
+                  <pic:nvPicPr>
+                    <pic:cNvPr id="1401750147" name="Picture 1401750147"/>
+                    <pic:cNvPicPr/>
+                  </pic:nvPicPr>
+                  <pic:blipFill>
+                    <a:blip r:embed="rId10" cstate="print">
+                      <a:extLst>
+                        <a:ext uri="{28A0092B-C50C-407E-A947-70E740481C1C}">
+                          <a14:useLocalDpi xmlns:a14="http://schemas.microsoft.com/office/drawing/2010/main" val="0"/>
+                        </a:ext>
+                      </a:extLst>
+                    </a:blip>
+                    <a:stretch>
+                      <a:fillRect/>
+                    </a:stretch>
+                  </pic:blipFill>
+                  <pic:spPr>
+                    <a:xfrm>
+                      <a:off x="0" y="0"/>
+                      <a:ext cx="3089910" cy="2148840"/>
+                    </a:xfrm>
+                    <a:prstGeom prst="rect">
+                      <a:avLst/>
+                    </a:prstGeom>
+                  </pic:spPr>
+                </pic:pic>
+              </a:graphicData>
+            </a:graphic>
+          </wp:inline>
+        </w:drawing>
+      </w:r>
+    </w:p>
+    <w:p>
+      <w:pPr>
+        <w:jc w:val="both"/>
+        <w:rPr>
+          <w:lang w:val="en-IN"/>
+        </w:rPr>
+      </w:pPr>
+      <w:r>
+        <w:rPr>
+          <w:lang w:val="en-IN"/>
+        </w:rPr>
+        <w:t>FIG:</w:t>
+      </w:r>
+    </w:p>
+    <w:p>
+      <w:pPr>
+        <w:jc w:val="both"/>
+        <w:rPr>
+          <w:lang w:val="en-IN"/>
+        </w:rPr>
+      </w:pPr>
+    </w:p>
+    <w:p>
+      <w:pPr>
+        <w:jc w:val="both"/>
+        <w:rPr>
+          <w:lang w:val="en-IN"/>
+        </w:rPr>
+      </w:pPr>
+      <w:r>
+        <w:rPr>
+          <w:lang w:val="en-IN"/>
+        </w:rPr>
+        <w:t>Here, a</w:t>
+      </w:r>
+      <w:r>
+        <w:rPr>
+          <w:lang w:val="en-IN"/>
+        </w:rPr>
+        <w:t xml:space="preserve">n embedding model turns </w:t>
+      </w:r>
+      <w:r>
+        <w:rPr>
+          <w:lang w:val="en-IN"/>
+        </w:rPr>
+        <w:t xml:space="preserve">each </w:t>
+      </w:r>
+      <w:r>
+        <w:rPr>
+          <w:lang w:val="en-IN"/>
+        </w:rPr>
+        <w:t>text into vectors. For instance, the short phrase "anatine amigos" is transformed into a single, large vector (e.g., 1536 dimensions for text-embedding-ada-002), with each dimension capturing a distinctive aspect or feature of the text's meaning. The goal is to represent the text's semantic meaning in a multi-dimensional space, where similar phrases have closer vectors. This process is crucial for semantic similarity analysis, where the closeness of the vectors indicates semantic similarity.</w:t>
+      </w:r>
+      <w:r>
+        <w:rPr>
+          <w:lang w:val="en-IN"/>
+        </w:rPr>
+        <w:t xml:space="preserve"> </w:t>
+      </w:r>
+      <w:r>
+        <w:rPr>
+          <w:lang w:val="en-IN"/>
+        </w:rPr>
+        <w:t>It should be noted that</w:t>
+      </w:r>
+      <w:r>
+        <w:rPr>
+          <w:lang w:val="en-IN"/>
+        </w:rPr>
+        <w:t>, i</w:t>
+      </w:r>
+      <w:r>
+        <w:rPr>
+          <w:lang w:val="en-IN"/>
+        </w:rPr>
+        <w:t>nstead of being chosen at random, these vectors are intended to encode the text's meaning such that related sentences will have similar vectors.</w:t>
+      </w:r>
+    </w:p>
+    <w:p>
+      <w:pPr>
+        <w:jc w:val="both"/>
+        <w:rPr>
+          <w:lang w:val="en-IN"/>
+        </w:rPr>
+      </w:pPr>
+    </w:p>
+    <w:p>
+      <w:pPr>
+        <w:jc w:val="both"/>
+      </w:pPr>
+      <w:r>
+        <w:t xml:space="preserve">Consider the </w:t>
+      </w:r>
+      <w:r>
+        <w:t>JSON response from the OpenAI API for generating embeddings</w:t>
+      </w:r>
+      <w:r>
+        <w:t xml:space="preserve"> shown below: </w:t>
+      </w:r>
+    </w:p>
+    <w:p>
+      <w:pPr>
+        <w:jc w:val="both"/>
+        <w:rPr>
+          <w:lang w:val="en-IN"/>
+        </w:rPr>
+      </w:pPr>
+      <w:r>
+        <w:rPr>
+          <w:lang w:val="en-IN"/>
+        </w:rPr>
+        <w:br/>
+      </w:r>
+      <w:r>
+        <w:rPr>
+          <w:lang w:val="en-IN"/>
+        </w:rPr>
+        <w:t>{</w:t>
+      </w:r>
+    </w:p>
+    <w:p>
+      <w:pPr>
+        <w:jc w:val="both"/>
+        <w:rPr>
+          <w:lang w:val="en-IN"/>
+        </w:rPr>
+      </w:pPr>
+      <w:r>
+        <w:rPr>
+          <w:lang w:val="en-IN"/>
+        </w:rPr>
+        <w:t xml:space="preserve">  "object": "list",</w:t>
+      </w:r>
+    </w:p>
+    <w:p>
+      <w:pPr>
+        <w:jc w:val="both"/>
+        <w:rPr>
+          <w:lang w:val="en-IN"/>
+        </w:rPr>
+      </w:pPr>
+      <w:r>
+        <w:rPr>
+          <w:lang w:val="en-IN"/>
+        </w:rPr>
+        <w:t xml:space="preserve">  "data": [</w:t>
+      </w:r>
+    </w:p>
+    <w:p>
+      <w:pPr>
+        <w:jc w:val="both"/>
+        <w:rPr>
+          <w:lang w:val="en-IN"/>
+        </w:rPr>
+      </w:pPr>
+      <w:r>
+        <w:rPr>
+          <w:lang w:val="en-IN"/>
+        </w:rPr>
+        <w:t xml:space="preserve">    {</w:t>
+      </w:r>
+    </w:p>
+    <w:p>
+      <w:pPr>
+        <w:jc w:val="both"/>
+        <w:rPr>
+          <w:lang w:val="en-IN"/>
+        </w:rPr>
+      </w:pPr>
+      <w:r>
+        <w:rPr>
+          <w:lang w:val="en-IN"/>
+        </w:rPr>
+        <w:t xml:space="preserve">      "object": "embedding",</w:t>
+      </w:r>
+    </w:p>
+    <w:p>
+      <w:pPr>
+        <w:jc w:val="both"/>
+        <w:rPr>
+          <w:lang w:val="en-IN"/>
+        </w:rPr>
+      </w:pPr>
+      <w:r>
+        <w:rPr>
+          <w:lang w:val="en-IN"/>
+        </w:rPr>
+        <w:t xml:space="preserve">      "index": 0,</w:t>
+      </w:r>
+    </w:p>
+    <w:p>
+      <w:pPr>
+        <w:jc w:val="both"/>
+        <w:rPr>
+          <w:lang w:val="en-IN"/>
+        </w:rPr>
+      </w:pPr>
+      <w:r>
+        <w:rPr>
+          <w:lang w:val="en-IN"/>
+        </w:rPr>
+        <w:t xml:space="preserve">      "embedding": [</w:t>
+      </w:r>
+    </w:p>
+    <w:p>
+      <w:pPr>
+        <w:jc w:val="both"/>
+        <w:rPr>
+          <w:lang w:val="en-IN"/>
+        </w:rPr>
+      </w:pPr>
+      <w:r>
+        <w:rPr>
+          <w:lang w:val="en-IN"/>
+        </w:rPr>
+        <w:t xml:space="preserve">        -0.006929283495992422,</w:t>
+      </w:r>
+    </w:p>
+    <w:p>
+      <w:pPr>
+        <w:jc w:val="both"/>
+        <w:rPr>
+          <w:lang w:val="en-IN"/>
+        </w:rPr>
+      </w:pPr>
+      <w:r>
+        <w:rPr>
+          <w:lang w:val="en-IN"/>
+        </w:rPr>
+        <w:t xml:space="preserve">        -0.005336422007530928,</w:t>
+      </w:r>
+    </w:p>
+    <w:p>
+      <w:pPr>
+        <w:jc w:val="both"/>
+        <w:rPr>
+          <w:lang w:val="en-IN"/>
+        </w:rPr>
+      </w:pPr>
+      <w:r>
+        <w:rPr>
+          <w:lang w:val="en-IN"/>
+        </w:rPr>
+        <w:t xml:space="preserve">        -4.547132266452536e-05,</w:t>
+      </w:r>
+    </w:p>
+    <w:p>
+      <w:pPr>
+        <w:jc w:val="both"/>
+        <w:rPr>
+          <w:lang w:val="en-IN"/>
+        </w:rPr>
+      </w:pPr>
+      <w:r>
+        <w:rPr>
+          <w:lang w:val="en-IN"/>
+        </w:rPr>
+        <w:t xml:space="preserve">        -0.024047505110502243</w:t>
+      </w:r>
+    </w:p>
+    <w:p>
+      <w:pPr>
+        <w:jc w:val="both"/>
+        <w:rPr>
+          <w:lang w:val="en-IN"/>
+        </w:rPr>
+      </w:pPr>
+      <w:r>
+        <w:rPr>
+          <w:lang w:val="en-IN"/>
+        </w:rPr>
+        <w:t xml:space="preserve">      ]</w:t>
+      </w:r>
+    </w:p>
+    <w:p>
+      <w:pPr>
+        <w:jc w:val="both"/>
+        <w:rPr>
+          <w:lang w:val="en-IN"/>
+        </w:rPr>
+      </w:pPr>
+      <w:r>
+        <w:rPr>
+          <w:lang w:val="en-IN"/>
+        </w:rPr>
+        <w:t xml:space="preserve">    }</w:t>
+      </w:r>
+    </w:p>
+    <w:p>
+      <w:pPr>
+        <w:jc w:val="both"/>
+        <w:rPr>
+          <w:lang w:val="en-IN"/>
+        </w:rPr>
+      </w:pPr>
+      <w:r>
+        <w:rPr>
+          <w:lang w:val="en-IN"/>
+        </w:rPr>
+        <w:t xml:space="preserve">  ],</w:t>
+      </w:r>
+    </w:p>
+    <w:p>
+      <w:pPr>
+        <w:jc w:val="both"/>
+        <w:rPr>
+          <w:lang w:val="en-IN"/>
+        </w:rPr>
+      </w:pPr>
+      <w:r>
+        <w:rPr>
+          <w:lang w:val="en-IN"/>
+        </w:rPr>
+        <w:t xml:space="preserve">  "model": "text-embedding-3-small",</w:t>
+      </w:r>
+    </w:p>
+    <w:p>
+      <w:pPr>
+        <w:jc w:val="both"/>
+        <w:rPr>
+          <w:lang w:val="en-IN"/>
+        </w:rPr>
+      </w:pPr>
+      <w:r>
+        <w:rPr>
+          <w:lang w:val="en-IN"/>
+        </w:rPr>
+        <w:t xml:space="preserve">  "usage": {</w:t>
+      </w:r>
+    </w:p>
+    <w:p>
+      <w:pPr>
+        <w:jc w:val="both"/>
+        <w:rPr>
+          <w:lang w:val="en-IN"/>
+        </w:rPr>
+      </w:pPr>
+      <w:r>
+        <w:rPr>
+          <w:lang w:val="en-IN"/>
+        </w:rPr>
+        <w:t xml:space="preserve">    "</w:t>
+      </w:r>
+      <w:proofErr w:type="spellStart"/>
+      <w:proofErr w:type="gramStart"/>
+      <w:r>
+        <w:rPr>
+          <w:lang w:val="en-IN"/>
+        </w:rPr>
+        <w:t>prompt</w:t>
+      </w:r>
+      <w:proofErr w:type="gramEnd"/>
+      <w:r>
+        <w:rPr>
+          <w:lang w:val="en-IN"/>
+        </w:rPr>
+        <w:t>_tokens</w:t>
+      </w:r>
+      <w:proofErr w:type="spellEnd"/>
+      <w:r>
+        <w:rPr>
+          <w:lang w:val="en-IN"/>
+        </w:rPr>
+        <w:t>": 5,</w:t>
+      </w:r>
+    </w:p>
+    <w:p>
+      <w:pPr>
+        <w:jc w:val="both"/>
+        <w:rPr>
+          <w:lang w:val="en-IN"/>
+        </w:rPr>
+      </w:pPr>
+      <w:r>
+        <w:rPr>
+          <w:lang w:val="en-IN"/>
+        </w:rPr>
+        <w:t xml:space="preserve">    "</w:t>
+      </w:r>
+      <w:proofErr w:type="spellStart"/>
+      <w:proofErr w:type="gramStart"/>
+      <w:r>
+        <w:rPr>
+          <w:lang w:val="en-IN"/>
+        </w:rPr>
+        <w:t>total</w:t>
+      </w:r>
+      <w:proofErr w:type="gramEnd"/>
+      <w:r>
+        <w:rPr>
+          <w:lang w:val="en-IN"/>
+        </w:rPr>
+        <w:t>_tokens</w:t>
+      </w:r>
+      <w:proofErr w:type="spellEnd"/>
+      <w:r>
+        <w:rPr>
+          <w:lang w:val="en-IN"/>
+        </w:rPr>
+        <w:t>": 5</w:t>
+      </w:r>
+    </w:p>
+    <w:p>
+      <w:pPr>
+        <w:jc w:val="both"/>
+        <w:rPr>
+          <w:lang w:val="en-IN"/>
+        </w:rPr>
+      </w:pPr>
+      <w:r>
+        <w:rPr>
+          <w:lang w:val="en-IN"/>
+        </w:rPr>
+        <w:t xml:space="preserve">  }</w:t>
+      </w:r>
+    </w:p>
+    <w:p>
+      <w:pPr>
+        <w:jc w:val="both"/>
+        <w:rPr>
+          <w:lang w:val="en-IN"/>
+        </w:rPr>
+      </w:pPr>
+      <w:r>
+        <w:rPr>
+          <w:lang w:val="en-IN"/>
+        </w:rPr>
+        <w:t>}</w:t>
+      </w:r>
+      <w:r>
+        <w:rPr>
+          <w:lang w:val="en-IN"/>
+        </w:rPr>
+        <w:t xml:space="preserve"> </w:t>
+      </w:r>
+      <w:r>
+        <w:rPr>
+          <w:lang w:val="en-IN"/>
+        </w:rPr>
+        <w:br/>
+      </w:r>
+      <w:r>
+        <w:rPr>
+          <w:lang w:val="en-IN"/>
+        </w:rPr>
+        <w:br/>
+      </w:r>
+    </w:p>
+    <w:p>
+      <w:pPr>
+        <w:jc w:val="both"/>
+        <w:rPr>
+          <w:lang w:val="en-IN"/>
+        </w:rPr>
+      </w:pPr>
+      <w:r>
+        <w:rPr>
+          <w:lang w:val="en-IN"/>
+        </w:rPr>
+        <w:t xml:space="preserve">Here, it is given that the </w:t>
+      </w:r>
+      <w:proofErr w:type="spellStart"/>
+      <w:r>
+        <w:rPr>
+          <w:lang w:val="en-IN"/>
+        </w:rPr>
+        <w:t>prompt_tokens</w:t>
+      </w:r>
+      <w:proofErr w:type="spellEnd"/>
+      <w:r>
+        <w:rPr>
+          <w:lang w:val="en-IN"/>
+        </w:rPr>
+        <w:t xml:space="preserve"> is 5. </w:t>
+      </w:r>
+      <w:r>
+        <w:rPr>
+          <w:lang w:val="en-IN"/>
+        </w:rPr>
+        <w:br/>
+        <w:t xml:space="preserve">This shows how many tokens were used in </w:t>
+      </w:r>
+      <w:r>
+        <w:rPr>
+          <w:lang w:val="en-IN"/>
+        </w:rPr>
+        <w:t>the given</w:t>
+      </w:r>
+      <w:r>
+        <w:rPr>
+          <w:lang w:val="en-IN"/>
+        </w:rPr>
+        <w:t xml:space="preserve"> input text after the model processed it.</w:t>
+      </w:r>
+      <w:r>
+        <w:rPr>
+          <w:lang w:val="en-IN"/>
+        </w:rPr>
+        <w:t xml:space="preserve"> Tokens are nothing but </w:t>
+      </w:r>
+      <w:r>
+        <w:rPr>
+          <w:lang w:val="en-IN"/>
+        </w:rPr>
+        <w:lastRenderedPageBreak/>
+        <w:t>pieces of c</w:t>
+      </w:r>
+      <w:r>
+        <w:rPr>
+          <w:lang w:val="en-IN"/>
+        </w:rPr>
+        <w:t>haracters or words.</w:t>
+      </w:r>
+      <w:r>
+        <w:rPr>
+          <w:lang w:val="en-IN"/>
+        </w:rPr>
+        <w:br/>
+        <w:t>For instance:</w:t>
+      </w:r>
+      <w:r>
+        <w:rPr>
+          <w:lang w:val="en-IN"/>
+        </w:rPr>
+        <w:br/>
+        <w:t>"Anatine" and "amigos" are two tokens that could be separated from the phrase "Anatine amigos."</w:t>
+      </w:r>
+      <w:r>
+        <w:rPr>
+          <w:lang w:val="en-IN"/>
+        </w:rPr>
+        <w:br/>
+        <w:t>Nevertheless, the model may further split it if it employs</w:t>
+      </w:r>
+      <w:r>
+        <w:rPr>
+          <w:lang w:val="en-IN"/>
+        </w:rPr>
+        <w:t xml:space="preserve"> a method called </w:t>
+      </w:r>
+      <w:r>
+        <w:rPr>
+          <w:lang w:val="en-IN"/>
+        </w:rPr>
+        <w:t>sub</w:t>
+      </w:r>
+      <w:r>
+        <w:rPr>
+          <w:lang w:val="en-IN"/>
+        </w:rPr>
+        <w:t>-</w:t>
+      </w:r>
+      <w:r>
+        <w:rPr>
+          <w:lang w:val="en-IN"/>
+        </w:rPr>
+        <w:t>word tokenisation, such as</w:t>
+      </w:r>
+      <w:r>
+        <w:rPr>
+          <w:lang w:val="en-IN"/>
+        </w:rPr>
+        <w:t>:</w:t>
+      </w:r>
+    </w:p>
+    <w:p>
+      <w:pPr>
+        <w:jc w:val="both"/>
+        <w:rPr>
+          <w:lang w:val="en-IN"/>
+        </w:rPr>
+      </w:pPr>
+    </w:p>
+    <w:p>
+      <w:pPr>
+        <w:jc w:val="both"/>
+        <w:rPr>
+          <w:lang w:val="en-IN"/>
+        </w:rPr>
+      </w:pPr>
+      <w:r>
+        <w:rPr>
+          <w:lang w:val="en-IN"/>
+        </w:rPr>
+        <w:t xml:space="preserve"> "Anatine" → ["An", "</w:t>
+      </w:r>
+      <w:proofErr w:type="spellStart"/>
+      <w:r>
+        <w:rPr>
+          <w:lang w:val="en-IN"/>
+        </w:rPr>
+        <w:t>atine</w:t>
+      </w:r>
+      <w:proofErr w:type="spellEnd"/>
+      <w:r>
+        <w:rPr>
+          <w:lang w:val="en-IN"/>
+        </w:rPr>
+        <w:t xml:space="preserve">"] </w:t>
+      </w:r>
+    </w:p>
+    <w:p>
+      <w:pPr>
+        <w:jc w:val="both"/>
+        <w:rPr>
+          <w:lang w:val="en-IN"/>
+        </w:rPr>
+      </w:pPr>
+      <w:r>
+        <w:rPr>
+          <w:lang w:val="en-IN"/>
+        </w:rPr>
+        <w:t>"amigos"→["am","</w:t>
+      </w:r>
+      <w:proofErr w:type="spellStart"/>
+      <w:r>
+        <w:rPr>
+          <w:lang w:val="en-IN"/>
+        </w:rPr>
+        <w:t>igos</w:t>
+      </w:r>
+      <w:proofErr w:type="spellEnd"/>
+      <w:r>
+        <w:rPr>
+          <w:lang w:val="en-IN"/>
+        </w:rPr>
+        <w:t>"].</w:t>
+      </w:r>
+    </w:p>
+    <w:p>
+      <w:pPr>
+        <w:jc w:val="both"/>
+        <w:rPr>
+          <w:lang w:val="en-IN"/>
+        </w:rPr>
+      </w:pPr>
+    </w:p>
+    <w:p>
+      <w:pPr>
+        <w:jc w:val="both"/>
+        <w:rPr>
+          <w:lang w:val="en-IN"/>
+        </w:rPr>
+      </w:pPr>
+      <w:r>
+        <w:rPr>
+          <w:lang w:val="en-IN"/>
+        </w:rPr>
+        <w:t xml:space="preserve">Similarly, </w:t>
+      </w:r>
+      <w:proofErr w:type="spellStart"/>
+      <w:r>
+        <w:rPr>
+          <w:lang w:val="en-IN"/>
+        </w:rPr>
+        <w:t>total_tokens</w:t>
+      </w:r>
+      <w:proofErr w:type="spellEnd"/>
+      <w:r>
+        <w:rPr>
+          <w:lang w:val="en-IN"/>
+        </w:rPr>
+        <w:t xml:space="preserve"> is also 5. T</w:t>
+      </w:r>
+      <w:r>
+        <w:rPr>
+          <w:lang w:val="en-IN"/>
+        </w:rPr>
+        <w:t xml:space="preserve">his </w:t>
+      </w:r>
+      <w:r>
+        <w:rPr>
+          <w:lang w:val="en-IN"/>
+        </w:rPr>
+        <w:t xml:space="preserve">indicates </w:t>
+      </w:r>
+      <w:r>
+        <w:rPr>
+          <w:lang w:val="en-IN"/>
+        </w:rPr>
+        <w:t>how many tokens the model has handled overall.</w:t>
+      </w:r>
+      <w:r>
+        <w:rPr>
+          <w:lang w:val="en-IN"/>
+        </w:rPr>
+        <w:br/>
+        <w:t xml:space="preserve">When it comes to embeddings, </w:t>
+      </w:r>
+      <w:proofErr w:type="spellStart"/>
+      <w:r>
+        <w:rPr>
+          <w:lang w:val="en-IN"/>
+        </w:rPr>
+        <w:t>total_tokens</w:t>
+      </w:r>
+      <w:proofErr w:type="spellEnd"/>
+      <w:r>
+        <w:rPr>
+          <w:lang w:val="en-IN"/>
+        </w:rPr>
+        <w:t xml:space="preserve"> and </w:t>
+      </w:r>
+      <w:proofErr w:type="spellStart"/>
+      <w:r>
+        <w:rPr>
+          <w:lang w:val="en-IN"/>
+        </w:rPr>
+        <w:t>prompt_tokens</w:t>
+      </w:r>
+      <w:proofErr w:type="spellEnd"/>
+      <w:r>
+        <w:rPr>
+          <w:lang w:val="en-IN"/>
+        </w:rPr>
+        <w:t xml:space="preserve"> are typically equal because</w:t>
+      </w:r>
+      <w:r>
+        <w:rPr>
+          <w:lang w:val="en-IN"/>
+        </w:rPr>
+        <w:t xml:space="preserve"> here we are not </w:t>
+      </w:r>
+      <w:r>
+        <w:rPr>
+          <w:lang w:val="en-IN"/>
+        </w:rPr>
+        <w:t>producing</w:t>
+      </w:r>
+      <w:r>
+        <w:rPr>
+          <w:lang w:val="en-IN"/>
+        </w:rPr>
+        <w:t xml:space="preserve"> more tex</w:t>
+      </w:r>
+      <w:r>
+        <w:rPr>
+          <w:lang w:val="en-IN"/>
+        </w:rPr>
+        <w:t xml:space="preserve">t, instead </w:t>
+      </w:r>
+      <w:r>
+        <w:rPr>
+          <w:lang w:val="en-IN"/>
+        </w:rPr>
+        <w:br/>
+      </w:r>
+      <w:r>
+        <w:rPr>
+          <w:lang w:val="en-IN"/>
+        </w:rPr>
+        <w:t>o</w:t>
+      </w:r>
+      <w:r>
+        <w:rPr>
+          <w:lang w:val="en-IN"/>
+        </w:rPr>
+        <w:t>nly a vector representation of the input text is being encoded.</w:t>
+      </w:r>
+      <w:r>
+        <w:rPr>
+          <w:lang w:val="en-IN"/>
+        </w:rPr>
+        <w:t xml:space="preserve"> These two concepts are very important in terms of </w:t>
+      </w:r>
+      <w:r>
+        <w:rPr>
+          <w:lang w:val="en-IN"/>
+        </w:rPr>
+        <w:br/>
+      </w:r>
+      <w:r>
+        <w:rPr>
+          <w:lang w:val="en-IN"/>
+        </w:rPr>
+        <w:t>c</w:t>
+      </w:r>
+      <w:r>
+        <w:rPr>
+          <w:lang w:val="en-IN"/>
+        </w:rPr>
+        <w:t xml:space="preserve">ost </w:t>
+      </w:r>
+      <w:r>
+        <w:rPr>
+          <w:lang w:val="en-IN"/>
+        </w:rPr>
+        <w:t>c</w:t>
+      </w:r>
+      <w:r>
+        <w:rPr>
+          <w:lang w:val="en-IN"/>
+        </w:rPr>
+        <w:t>alculation</w:t>
+      </w:r>
+      <w:r>
+        <w:rPr>
+          <w:lang w:val="en-IN"/>
+        </w:rPr>
+        <w:t xml:space="preserve"> and management, as </w:t>
+      </w:r>
+      <w:r>
+        <w:rPr>
+          <w:lang w:val="en-IN"/>
+        </w:rPr>
+        <w:t xml:space="preserve">OpenAI </w:t>
+      </w:r>
+      <w:r>
+        <w:rPr>
+          <w:lang w:val="en-IN"/>
+        </w:rPr>
+        <w:t>generate bills according</w:t>
+      </w:r>
+      <w:r>
+        <w:rPr>
+          <w:lang w:val="en-IN"/>
+        </w:rPr>
+        <w:t xml:space="preserve"> to how many tokens it processes.</w:t>
+      </w:r>
+      <w:r>
+        <w:rPr>
+          <w:lang w:val="en-IN"/>
+        </w:rPr>
+        <w:br/>
+      </w:r>
+      <w:r>
+        <w:rPr>
+          <w:lang w:val="en-IN"/>
+        </w:rPr>
+        <w:t xml:space="preserve"> and also for p</w:t>
+      </w:r>
+      <w:r>
+        <w:rPr>
+          <w:lang w:val="en-IN"/>
+        </w:rPr>
+        <w:t>erformance tracking</w:t>
+      </w:r>
+      <w:r>
+        <w:rPr>
+          <w:lang w:val="en-IN"/>
+        </w:rPr>
+        <w:t xml:space="preserve">.  </w:t>
+      </w:r>
+      <w:r>
+        <w:rPr>
+          <w:lang w:val="en-IN"/>
+        </w:rPr>
+        <w:t>Therefore, if divided into smaller parts, the phrase "Anatine amigos" may have a total token count of 5.</w:t>
+      </w:r>
+    </w:p>
+    <w:p>
+      <w:pPr>
+        <w:jc w:val="both"/>
+        <w:rPr>
+          <w:lang w:val="en-IN"/>
+        </w:rPr>
+      </w:pPr>
+      <w:r>
+        <w:rPr>
+          <w:lang w:val="en-IN"/>
+        </w:rPr>
+        <w:br/>
+      </w:r>
+      <w:r>
+        <w:rPr>
+          <w:lang w:val="en-IN"/>
+        </w:rPr>
+        <w:t>OpenAI provides two robust third-generation embedding models, which are indicated by the model ID's -3</w:t>
+      </w:r>
+      <w:r>
+        <w:rPr>
+          <w:lang w:val="en-IN"/>
+        </w:rPr>
+        <w:br/>
+      </w:r>
+      <w:r>
+        <w:rPr>
+          <w:lang w:val="en-IN"/>
+        </w:rPr>
+        <w:br/>
+      </w:r>
+      <w:r>
+        <w:rPr>
+          <w:lang w:val="en-IN"/>
+        </w:rPr>
+        <w:br/>
+      </w:r>
+      <w:r>
+        <w:rPr>
+          <w:noProof/>
+          <w:lang w:val="en-IN"/>
+        </w:rPr>
+        <w:drawing>
+          <wp:inline distT="0" distB="0" distL="0" distR="0" wp14:anchorId="5EA0888F" wp14:editId="33E0DA91">
+            <wp:extent cx="3105150" cy="1089660"/>
+            <wp:effectExtent l="0" t="0" r="0" b="0"/>
+            <wp:docPr id="1703310926" name="Picture 25"/>
+            <wp:cNvGraphicFramePr>
+              <a:graphicFrameLocks xmlns:a="http://schemas.openxmlformats.org/drawingml/2006/main" noChangeAspect="1"/>
+            </wp:cNvGraphicFramePr>
+            <a:graphic xmlns:a="http://schemas.openxmlformats.org/drawingml/2006/main">
+              <a:graphicData uri="http://schemas.openxmlformats.org/drawingml/2006/picture">
+                <pic:pic xmlns:pic="http://schemas.openxmlformats.org/drawingml/2006/picture">
+                  <pic:nvPicPr>
+                    <pic:cNvPr id="1703310926" name="Picture 1703310926"/>
+                    <pic:cNvPicPr/>
+                  </pic:nvPicPr>
+                  <pic:blipFill>
+                    <a:blip r:embed="rId11">
+                      <a:extLst>
+                        <a:ext uri="{28A0092B-C50C-407E-A947-70E740481C1C}">
+                          <a14:useLocalDpi xmlns:a14="http://schemas.microsoft.com/office/drawing/2010/main" val="0"/>
+                        </a:ext>
+                      </a:extLst>
+                    </a:blip>
+                    <a:stretch>
+                      <a:fillRect/>
+                    </a:stretch>
+                  </pic:blipFill>
+                  <pic:spPr>
+                    <a:xfrm>
+                      <a:off x="0" y="0"/>
+                      <a:ext cx="3105150" cy="1089660"/>
+                    </a:xfrm>
+                    <a:prstGeom prst="rect">
+                      <a:avLst/>
+                    </a:prstGeom>
+                  </pic:spPr>
+                </pic:pic>
+              </a:graphicData>
+            </a:graphic>
+          </wp:inline>
+        </w:drawing>
+      </w:r>
+    </w:p>
+    <w:p>
+      <w:pPr>
+        <w:jc w:val="both"/>
+        <w:rPr>
+          <w:lang w:val="en-IN"/>
+        </w:rPr>
+      </w:pPr>
+      <w:r>
+        <w:rPr>
+          <w:lang w:val="en-IN"/>
+        </w:rPr>
+        <w:br/>
+      </w:r>
+      <w:r>
+        <w:rPr>
+          <w:lang w:val="en-IN"/>
+        </w:rPr>
+        <w:br/>
+      </w:r>
+      <w:r>
+        <w:rPr>
+          <w:lang w:val="en-IN"/>
+        </w:rPr>
+        <w:t>FIG:</w:t>
+      </w:r>
+      <w:r>
+        <w:rPr>
+          <w:lang w:val="en-IN"/>
+        </w:rPr>
+        <w:br/>
+        <w:t xml:space="preserve"> </w:t>
+      </w:r>
+    </w:p>
+    <w:p>
+      <w:pPr>
+        <w:jc w:val="both"/>
+        <w:rPr>
+          <w:lang w:val="en-IN"/>
+        </w:rPr>
+      </w:pPr>
+      <w:r>
+        <w:rPr>
+          <w:lang w:val="en-IN"/>
+        </w:rPr>
+        <w:t xml:space="preserve">From the figure, </w:t>
+      </w:r>
+      <w:r>
+        <w:rPr>
+          <w:lang w:val="en-IN"/>
+        </w:rPr>
+        <w:t>the embedding model is not free. There is always a token limit per users. A</w:t>
+      </w:r>
+      <w:r>
+        <w:rPr>
+          <w:lang w:val="en-IN"/>
+        </w:rPr>
+        <w:t xml:space="preserve">n </w:t>
+      </w:r>
+      <w:r>
+        <w:rPr>
+          <w:lang w:val="en-IN"/>
+        </w:rPr>
+        <w:t>incredibly</w:t>
+      </w:r>
+      <w:r>
+        <w:rPr>
+          <w:lang w:val="en-IN"/>
+        </w:rPr>
+        <w:t xml:space="preserve"> effective embedding model, text-embedding-3-small, is a major improvement over the text-embedding-ada-002 model, which was launched in December 2022⁠. Additionally, text-embedding-3-small is far more effective than our text-embedding-ada-002 model from the previous generation. </w:t>
+      </w:r>
+      <w:r>
+        <w:rPr>
+          <w:lang w:val="en-IN"/>
+        </w:rPr>
+        <w:t xml:space="preserve">Also, </w:t>
+      </w:r>
+      <w:r>
+        <w:rPr>
+          <w:lang w:val="en-IN"/>
+        </w:rPr>
+        <w:t xml:space="preserve">text-embedding-3-small's price has been lowered from $0.0001 per 1,000 tokens to $0.00002, a 5X reduction from text-embedding-ada-002. </w:t>
+      </w:r>
+      <w:r>
+        <w:rPr>
+          <w:lang w:val="en-IN"/>
+        </w:rPr>
+        <w:t xml:space="preserve">Apart from this the </w:t>
+      </w:r>
+      <w:r>
+        <w:rPr>
+          <w:lang w:val="en-IN"/>
+        </w:rPr>
+        <w:t>new, next-generation larger embedding model, text-embedding-3-large, can produce embeddings up to 3072 dimensions in size. The price of text-embedding-3-large is set at $0.00013 per 1,000 tokens.</w:t>
+      </w:r>
+      <w:r>
+        <w:rPr>
+          <w:lang w:val="en-IN"/>
+        </w:rPr>
+        <w:t xml:space="preserve"> However, while choosing embedding model, the size of the model should be selected appropriately. </w:t>
+      </w:r>
+      <w:r>
+        <w:rPr>
+          <w:lang w:val="en-IN"/>
+        </w:rPr>
+        <w:t>Larger embeddings (such as text-embedding-3-large, which has dimensions of 3072)</w:t>
+      </w:r>
+      <w:r>
+        <w:rPr>
+          <w:lang w:val="en-IN"/>
+        </w:rPr>
+        <w:t>.</w:t>
+      </w:r>
+      <w:r>
+        <w:rPr>
+          <w:lang w:val="en-IN"/>
+        </w:rPr>
+        <w:br/>
+      </w:r>
+      <w:r>
+        <w:rPr>
+          <w:lang w:val="en-IN"/>
+        </w:rPr>
+        <w:t>This gives</w:t>
+      </w:r>
+      <w:r>
+        <w:rPr>
+          <w:lang w:val="en-IN"/>
+        </w:rPr>
+        <w:t xml:space="preserve"> text representations that are more precise and thorough</w:t>
+      </w:r>
+      <w:r>
+        <w:rPr>
+          <w:lang w:val="en-IN"/>
+        </w:rPr>
+        <w:t xml:space="preserve"> and also </w:t>
+      </w:r>
+      <w:r>
+        <w:rPr>
+          <w:lang w:val="en-IN"/>
+        </w:rPr>
+        <w:t>improve</w:t>
+      </w:r>
+      <w:r>
+        <w:rPr>
+          <w:lang w:val="en-IN"/>
+        </w:rPr>
+        <w:t>d</w:t>
+      </w:r>
+      <w:r>
+        <w:rPr>
+          <w:lang w:val="en-IN"/>
+        </w:rPr>
+        <w:t xml:space="preserve"> performance on challenging NLP tasks such as text retrieval and document similarity.</w:t>
+      </w:r>
+      <w:r>
+        <w:rPr>
+          <w:lang w:val="en-IN"/>
+        </w:rPr>
+        <w:br/>
+      </w:r>
+      <w:r>
+        <w:rPr>
+          <w:lang w:val="en-IN"/>
+        </w:rPr>
+        <w:t xml:space="preserve">But this requires more </w:t>
+      </w:r>
+      <w:r>
+        <w:rPr>
+          <w:lang w:val="en-IN"/>
+        </w:rPr>
+        <w:t>compute, memory, and storage expenses</w:t>
+      </w:r>
+      <w:r>
+        <w:rPr>
+          <w:lang w:val="en-IN"/>
+        </w:rPr>
+        <w:t>. While e</w:t>
+      </w:r>
+      <w:r>
+        <w:rPr>
+          <w:lang w:val="en-IN"/>
+        </w:rPr>
+        <w:t xml:space="preserve">mbeddings that are smaller (such as text-embedding-3-small or reduced versions of larger </w:t>
+      </w:r>
+      <w:r>
+        <w:rPr>
+          <w:lang w:val="en-IN"/>
+        </w:rPr>
+        <w:t>embeddings)</w:t>
+      </w:r>
+      <w:r>
+        <w:rPr>
+          <w:lang w:val="en-IN"/>
+        </w:rPr>
+        <w:t xml:space="preserve"> is </w:t>
+      </w:r>
+      <w:r>
+        <w:rPr>
+          <w:lang w:val="en-IN"/>
+        </w:rPr>
+        <w:t>quicker</w:t>
+      </w:r>
+      <w:r>
+        <w:rPr>
+          <w:lang w:val="en-IN"/>
+        </w:rPr>
+        <w:t xml:space="preserve"> and</w:t>
+      </w:r>
+      <w:r>
+        <w:rPr>
+          <w:lang w:val="en-IN"/>
+        </w:rPr>
+        <w:t xml:space="preserve"> works at </w:t>
+      </w:r>
+      <w:r>
+        <w:rPr>
+          <w:lang w:val="en-IN"/>
+        </w:rPr>
+        <w:t>a lower cost</w:t>
+      </w:r>
+      <w:r>
+        <w:rPr>
+          <w:lang w:val="en-IN"/>
+        </w:rPr>
+        <w:t xml:space="preserve"> for generating embeddings</w:t>
+      </w:r>
+      <w:r>
+        <w:rPr>
+          <w:lang w:val="en-IN"/>
+        </w:rPr>
+        <w:t>.</w:t>
+      </w:r>
+      <w:r>
+        <w:rPr>
+          <w:lang w:val="en-IN"/>
+        </w:rPr>
+        <w:t xml:space="preserve"> Additionally, r</w:t>
+      </w:r>
+      <w:r>
+        <w:rPr>
+          <w:lang w:val="en-IN"/>
+        </w:rPr>
+        <w:t>educe the amount of memory and storage</w:t>
+      </w:r>
+      <w:r>
+        <w:rPr>
+          <w:lang w:val="en-IN"/>
+        </w:rPr>
+        <w:t xml:space="preserve">. </w:t>
+      </w:r>
+      <w:r>
+        <w:rPr>
+          <w:lang w:val="en-IN"/>
+        </w:rPr>
+        <w:t>This can be avoided by passing a “dimensions” parameter to the model, which can remove some numbers at the end of vectors still maintain the accuracy</w:t>
+      </w:r>
+      <w:r>
+        <w:rPr>
+          <w:lang w:val="en-IN"/>
+        </w:rPr>
+        <w:t xml:space="preserve"> </w:t>
+      </w:r>
+      <w:r>
+        <w:rPr>
+          <w:color w:val="FF0000"/>
+          <w:lang w:val="en-IN"/>
+        </w:rPr>
+        <w:t>[8]</w:t>
+      </w:r>
+      <w:r>
+        <w:rPr>
+          <w:lang w:val="en-IN"/>
+        </w:rPr>
+        <w:t>.</w:t>
+      </w:r>
+      <w:r>
+        <w:rPr>
+          <w:lang w:val="en-IN"/>
+        </w:rPr>
+        <w:t xml:space="preserve"> This dimensions API parameter allows developers to specify the desired embedding size, hence optimized usage. </w:t>
+      </w:r>
+    </w:p>
+    <w:p>
+      <w:pPr>
+        <w:jc w:val="both"/>
+        <w:rPr>
+          <w:lang w:val="en-IN"/>
+        </w:rPr>
+      </w:pPr>
+      <w:r>
+        <w:rPr>
+          <w:lang w:val="en-IN"/>
+        </w:rPr>
+        <w:br/>
+      </w:r>
+    </w:p>
+    <w:p>
+      <w:pPr>
+        <w:pStyle w:val="Heading2"/>
+        <w:rPr>
+          <w:lang w:val="en-IN"/>
+        </w:rPr>
+      </w:pPr>
+      <w:r>
+        <w:rPr>
+          <w:lang w:val="en-IN"/>
+        </w:rPr>
+        <w:t xml:space="preserve">Similarity Analysis- A theoretical </w:t>
+      </w:r>
+      <w:r>
+        <w:rPr>
+          <w:lang w:val="en-IN"/>
+        </w:rPr>
+        <w:t>estimation</w:t>
+      </w:r>
+    </w:p>
+    <w:p>
+      <w:pPr>
+        <w:jc w:val="both"/>
+        <w:rPr>
+          <w:rFonts w:eastAsia="Times New Roman"/>
+          <w:sz w:val="24"/>
+          <w:szCs w:val="24"/>
+          <w:lang w:val="en-IN" w:eastAsia="en-IN"/>
+        </w:rPr>
+      </w:pPr>
+      <w:r>
+        <w:rPr>
+          <w:rFonts w:eastAsia="Times New Roman"/>
+          <w:lang w:val="en-IN" w:eastAsia="en-IN"/>
+        </w:rPr>
+        <w:t xml:space="preserve">The degree to which two objects are similar is measured by their similarity. In the context of data mining, a similarity measure is a distance whose dimensions correspond to the attributes of the objects. Two items are quite similar if they are close together, </w:t>
+      </w:r>
+      <w:r>
+        <w:rPr>
+          <w:rFonts w:eastAsia="Times New Roman"/>
+          <w:lang w:val="en-IN" w:eastAsia="en-IN"/>
+        </w:rPr>
+        <w:t xml:space="preserve">as well as </w:t>
+      </w:r>
+      <w:r>
+        <w:rPr>
+          <w:rFonts w:eastAsia="Times New Roman"/>
+          <w:lang w:val="en-IN" w:eastAsia="en-IN"/>
+        </w:rPr>
+        <w:t>a low degree of similarity if they are far apart</w:t>
+      </w:r>
+      <w:r>
+        <w:rPr>
+          <w:rFonts w:eastAsia="Times New Roman"/>
+          <w:sz w:val="24"/>
+          <w:szCs w:val="24"/>
+          <w:lang w:val="en-IN" w:eastAsia="en-IN"/>
+        </w:rPr>
+        <w:t>.</w:t>
+      </w:r>
+    </w:p>
+    <w:p>
+      <w:pPr>
+        <w:jc w:val="left"/>
+        <w:rPr>
+          <w:lang w:val="en-IN"/>
+        </w:rPr>
+      </w:pPr>
+    </w:p>
+    <w:p>
+      <w:pPr>
+        <w:jc w:val="both"/>
+        <w:rPr>
+          <w:lang w:val="en-IN"/>
+        </w:rPr>
+      </w:pPr>
+    </w:p>
+    <w:p>
+      <w:pPr>
+        <w:rPr>
+          <w:lang w:val="en-IN"/>
+        </w:rPr>
+      </w:pPr>
     </w:p>
     <w:p>
       <w:pPr>
@@ -3133,6 +5506,7 @@
         <w:pStyle w:val="BodyText"/>
       </w:pPr>
       <w:r>
+        <w:lastRenderedPageBreak/>
         <w:t>Keep your text and graphic files separate until after the text has been formatted and styled. Do not use hard tabs, and limit use of hard returns to only one return at the end of a paragraph. Do not add any kind of pagination anywhere in the paper. Do not number text heads-the template will do that for you.</w:t>
       </w:r>
     </w:p>
@@ -3225,7 +5599,6 @@
         </w:rPr>
       </w:pPr>
       <w:r>
-        <w:lastRenderedPageBreak/>
         <w:t>may use the solidus ( / ), the exp function, or appropriate exponents. Italicize Roman symbols for quantities and variables, but not Greek symbols. Use a long dash rather than a hyphen for a minus sign. Punctuate equations with commas or periods when they are part of a sentence, as in</w:t>
       </w:r>
       <w:r>
@@ -3464,10 +5837,7 @@
         <w:pStyle w:val="BodyText"/>
       </w:pPr>
       <w:r>
-        <w:t xml:space="preserve">After the text edit has been completed, the paper is ready for the template. Duplicate the template file by using the Save As command, and use the naming convention prescribed by </w:t>
-      </w:r>
-      <w:r>
-        <w:t>your conference for the name of your paper. In this newly created file, highlight all of the contents and import your prepared text file. You are now ready to style your paper; use the scroll down window on the left of the MS Word Formatting toolbar.</w:t>
+        <w:t>After the text edit has been completed, the paper is ready for the template. Duplicate the template file by using the Save As command, and use the naming convention prescribed by your conference for the name of your paper. In this newly created file, highlight all of the contents and import your prepared text file. You are now ready to style your paper; use the scroll down window on the left of the MS Word Formatting toolbar.</w:t>
       </w:r>
     </w:p>
     <w:p>
@@ -3708,6 +6078,7 @@
         <w:pStyle w:val="Heading2"/>
       </w:pPr>
       <w:r>
+        <w:lastRenderedPageBreak/>
         <w:t>Identify</w:t>
       </w:r>
       <w:r>
@@ -3844,14 +6215,7 @@
         <w:rPr>
           <w:i w:val="0"/>
         </w:rPr>
-        <w:t xml:space="preserve">Place figures and tables at the top and bottom of columns. Avoid placing them in the middle of columns. Large figures and tables may span across both columns. Figure captions should be below the figures; table heads should appear above the tables. Insert </w:t>
-      </w:r>
-      <w:r>
-        <w:rPr>
-          <w:i w:val="0"/>
-        </w:rPr>
-        <w:lastRenderedPageBreak/>
-        <w:t>figures and tables after they are cited in the text. Use the abbreviation “Fig. 1”, even at the beginning of a sentence.</w:t>
+        <w:t>Place figures and tables at the top and bottom of columns. Avoid placing them in the middle of columns. Large figures and tables may span across both columns. Figure captions should be below the figures; table heads should appear above the tables. Insert figures and tables after they are cited in the text. Use the abbreviation “Fig. 1”, even at the beginning of a sentence.</w:t>
       </w:r>
     </w:p>
     <w:p>
@@ -4125,7 +6489,7 @@
           <w:noProof/>
         </w:rPr>
         <w:drawing>
-          <wp:inline distT="0" distB="0" distL="0" distR="0" wp14:anchorId="4C2ECEC5" wp14:editId="0188E5E2">
+          <wp:inline distT="0" distB="0" distL="0" distR="0" wp14:anchorId="4C2ECEC5" wp14:editId="33D8DB89">
             <wp:extent cx="2903220" cy="403860"/>
             <wp:effectExtent l="19050" t="19050" r="0" b="0"/>
             <wp:docPr id="2" name="Picture 1"/>
@@ -4142,7 +6506,7 @@
                     </pic:cNvPicPr>
                   </pic:nvPicPr>
                   <pic:blipFill>
-                    <a:blip r:embed="rId11" cstate="print">
+                    <a:blip r:embed="rId12" cstate="print">
                       <a:extLst>
                         <a:ext uri="{28A0092B-C50C-407E-A947-70E740481C1C}">
                           <a14:useLocalDpi xmlns:a14="http://schemas.microsoft.com/office/drawing/2010/main" val="0"/>
@@ -4184,8 +6548,8 @@
       <w:pPr>
         <w:pStyle w:val="Figure"/>
       </w:pPr>
-      <w:bookmarkStart w:id="1" w:name="_Ref98199099"/>
-      <w:bookmarkStart w:id="2" w:name="_Ref98199090"/>
+      <w:bookmarkStart w:id="0" w:name="_Ref98199099"/>
+      <w:bookmarkStart w:id="1" w:name="_Ref98199090"/>
       <w:r>
         <w:t xml:space="preserve">Figure </w:t>
       </w:r>
@@ -4207,11 +6571,11 @@
       <w:r>
         <w:fldChar w:fldCharType="end"/>
       </w:r>
+      <w:bookmarkEnd w:id="0"/>
+      <w:r>
+        <w:t xml:space="preserve"> Example Figure Caption</w:t>
+      </w:r>
       <w:bookmarkEnd w:id="1"/>
-      <w:r>
-        <w:t xml:space="preserve"> Example Figure Caption</w:t>
-      </w:r>
-      <w:bookmarkEnd w:id="2"/>
     </w:p>
     <w:p>
       <w:pPr>
@@ -4401,7 +6765,7 @@
                 <v:stroke joinstyle="miter"/>
                 <v:path gradientshapeok="t" o:connecttype="rect"/>
               </v:shapetype>
-              <v:shape id="Text Box 2" o:spid="_x0000_s1026" type="#_x0000_t202" style="width:241.4pt;height:30.95pt;visibility:visible;mso-wrap-style:square;mso-left-percent:-10001;mso-top-percent:-10001;mso-position-horizontal:absolute;mso-position-horizontal-relative:char;mso-position-vertical:absolute;mso-position-vertical-relative:line;mso-left-percent:-10001;mso-top-percent:-10001;v-text-anchor:top" o:gfxdata="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" filled="f">
+              <v:shape id="Text Box 2" o:spid="_x0000_s1035" type="#_x0000_t202" style="width:241.4pt;height:30.95pt;visibility:visible;mso-wrap-style:square;mso-left-percent:-10001;mso-top-percent:-10001;mso-position-horizontal:absolute;mso-position-horizontal-relative:char;mso-position-vertical:absolute;mso-position-vertical-relative:line;mso-left-percent:-10001;mso-top-percent:-10001;v-text-anchor:top" o:gfxdata="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" filled="f">
                 <v:textbox style="mso-fit-shape-to-text:t">
                   <w:txbxContent>
                     <w:p>
@@ -4513,8 +6877,8 @@
       <w:pPr>
         <w:pStyle w:val="Code"/>
       </w:pPr>
-      <w:bookmarkStart w:id="3" w:name="_Ref98200691"/>
-      <w:bookmarkStart w:id="4" w:name="_Ref98200677"/>
+      <w:bookmarkStart w:id="2" w:name="_Ref98200691"/>
+      <w:bookmarkStart w:id="3" w:name="_Ref98200677"/>
       <w:r>
         <w:t xml:space="preserve">Listing </w:t>
       </w:r>
@@ -4536,14 +6900,14 @@
       <w:r>
         <w:fldChar w:fldCharType="end"/>
       </w:r>
-      <w:bookmarkEnd w:id="3"/>
+      <w:bookmarkEnd w:id="2"/>
       <w:r>
         <w:t xml:space="preserve"> </w:t>
       </w:r>
       <w:r>
         <w:t xml:space="preserve">Unit Test </w:t>
       </w:r>
-      <w:hyperlink r:id="rId12" w:anchor="L34-L49" w:history="1">
+      <w:hyperlink r:id="rId13" w:anchor="L34-L49" w:history="1">
         <w:proofErr w:type="spellStart"/>
         <w:r>
           <w:rPr>
@@ -4554,7 +6918,7 @@
         </w:r>
         <w:proofErr w:type="spellEnd"/>
       </w:hyperlink>
-      <w:bookmarkEnd w:id="4"/>
+      <w:bookmarkEnd w:id="3"/>
     </w:p>
     <w:p>
       <w:r>
@@ -4676,7 +7040,7 @@
           </mc:Choice>
           <mc:Fallback>
             <w:pict>
-              <v:shape w14:anchorId="43633294" id="Text Box 9" o:spid="_x0000_s1027" type="#_x0000_t202" style="width:235.85pt;height:318.4pt;visibility:visible;mso-wrap-style:square;mso-left-percent:-10001;mso-top-percent:-10001;mso-position-horizontal:absolute;mso-position-horizontal-relative:char;mso-position-vertical:absolute;mso-position-vertical-relative:line;mso-left-percent:-10001;mso-top-percent:-10001;v-text-anchor:top" o:gfxdata="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">
+              <v:shape w14:anchorId="43633294" id="Text Box 9" o:spid="_x0000_s1036" type="#_x0000_t202" style="width:235.85pt;height:318.4pt;visibility:visible;mso-wrap-style:square;mso-left-percent:-10001;mso-top-percent:-10001;mso-position-horizontal:absolute;mso-position-horizontal-relative:char;mso-position-vertical:absolute;mso-position-vertical-relative:line;mso-left-percent:-10001;mso-top-percent:-10001;v-text-anchor:top" o:gfxdata="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">
                 <v:textbox style="mso-fit-shape-to-text:t">
                   <w:txbxContent>
                     <w:p>
@@ -4976,7 +7340,11 @@
         <w:ind w:left="354" w:hanging="354"/>
       </w:pPr>
       <w:r>
-        <w:t>Y. Yorozu, M. Hirano, K. Oka, and Y. Tagawa, “Electron spectroscopy studies on magneto-optical media and plastic substrate interface,” IEEE Transl. J. Magn. Japan, vol. 2, pp. 740–741, August 1987 [Digests 9th Annual Conf. Magnetics Japan, p. 301, 1982].</w:t>
+        <w:t xml:space="preserve">Y. Yorozu, M. Hirano, K. Oka, and Y. Tagawa, “Electron spectroscopy studies on magneto-optical media and plastic substrate interface,” IEEE </w:t>
+      </w:r>
+      <w:r>
+        <w:lastRenderedPageBreak/>
+        <w:t>Transl. J. Magn. Japan, vol. 2, pp. 740–741, August 1987 [Digests 9th Annual Conf. Magnetics Japan, p. 301, 1982].</w:t>
       </w:r>
     </w:p>
     <w:p>
@@ -5321,7 +7689,7 @@
           </mc:Choice>
           <mc:Fallback>
             <w:pict>
-              <v:shape w14:anchorId="4A67007D" id="Text Box 8" o:spid="_x0000_s1028" type="#_x0000_t202" style="position:absolute;left:0;text-align:left;margin-left:0;margin-top:19.8pt;width:252pt;height:90pt;z-index:-251659776;visibility:visible;mso-wrap-style:square;mso-width-percent:0;mso-height-percent:0;mso-wrap-distance-left:9pt;mso-wrap-distance-top:0;mso-wrap-distance-right:9pt;mso-wrap-distance-bottom:0;mso-position-horizontal:left;mso-position-horizontal-relative:margin;mso-position-vertical:absolute;mso-position-vertical-relative:text;mso-width-percent:0;mso-height-percent:0;mso-width-relative:page;mso-height-relative:page;v-text-anchor:top" o:gfxdata="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">
+              <v:shape w14:anchorId="4A67007D" id="Text Box 8" o:spid="_x0000_s1037" type="#_x0000_t202" style="position:absolute;left:0;text-align:left;margin-left:0;margin-top:19.8pt;width:252pt;height:90pt;z-index:-251659776;visibility:visible;mso-wrap-style:square;mso-width-percent:0;mso-height-percent:0;mso-wrap-distance-left:9pt;mso-wrap-distance-top:0;mso-wrap-distance-right:9pt;mso-wrap-distance-bottom:0;mso-position-horizontal:left;mso-position-horizontal-relative:margin;mso-position-vertical:absolute;mso-position-vertical-relative:text;mso-width-percent:0;mso-height-percent:0;mso-width-relative:page;mso-height-relative:page;v-text-anchor:top" o:gfxdata="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">
                 <v:textbox>
                   <w:txbxContent>
                     <w:p>
@@ -5892,6 +8260,299 @@
     </w:lvl>
   </w:abstractNum>
   <w:abstractNum w:abstractNumId="11" w15:restartNumberingAfterBreak="0">
+    <w:nsid w:val="0298276C"/>
+    <w:multiLevelType w:val="multilevel"/>
+    <w:tmpl w:val="0AB06E12"/>
+    <w:lvl w:ilvl="0">
+      <w:start w:val="1"/>
+      <w:numFmt w:val="upperRoman"/>
+      <w:pStyle w:val="Heading1"/>
+      <w:lvlText w:val="%1."/>
+      <w:lvlJc w:val="center"/>
+      <w:pPr>
+        <w:tabs>
+          <w:tab w:val="num" w:pos="576"/>
+        </w:tabs>
+        <w:ind w:firstLine="216"/>
+      </w:pPr>
+      <w:rPr>
+        <w:rFonts w:ascii="Times New Roman" w:hAnsi="Times New Roman" w:cs="Times New Roman" w:hint="default"/>
+        <w:caps w:val="0"/>
+        <w:strike w:val="0"/>
+        <w:dstrike w:val="0"/>
+        <w:vanish w:val="0"/>
+        <w:color w:val="auto"/>
+        <w:sz w:val="20"/>
+        <w:szCs w:val="20"/>
+        <w:vertAlign w:val="baseline"/>
+        <w14:shadow w14:blurRad="0" w14:dist="0" w14:dir="0" w14:sx="0" w14:sy="0" w14:kx="0" w14:ky="0" w14:algn="none">
+          <w14:srgbClr w14:val="000000"/>
+        </w14:shadow>
+        <w14:textOutline w14:w="0" w14:cap="rnd" w14:cmpd="sng" w14:algn="ctr">
+          <w14:noFill/>
+          <w14:prstDash w14:val="solid"/>
+          <w14:bevel/>
+        </w14:textOutline>
+      </w:rPr>
+    </w:lvl>
+    <w:lvl w:ilvl="1">
+      <w:start w:val="1"/>
+      <w:numFmt w:val="upperLetter"/>
+      <w:pStyle w:val="Heading2"/>
+      <w:lvlText w:val="%2."/>
+      <w:lvlJc w:val="left"/>
+      <w:pPr>
+        <w:tabs>
+          <w:tab w:val="num" w:pos="360"/>
+        </w:tabs>
+        <w:ind w:left="288" w:hanging="288"/>
+      </w:pPr>
+      <w:rPr>
+        <w:rFonts w:ascii="Times New Roman" w:hAnsi="Times New Roman" w:cs="Times New Roman" w:hint="default"/>
+        <w:b w:val="0"/>
+        <w:bCs w:val="0"/>
+        <w:i/>
+        <w:iCs/>
+        <w:caps w:val="0"/>
+        <w:strike w:val="0"/>
+        <w:dstrike w:val="0"/>
+        <w:vanish w:val="0"/>
+        <w:color w:val="auto"/>
+        <w:sz w:val="20"/>
+        <w:szCs w:val="20"/>
+        <w:vertAlign w:val="baseline"/>
+        <w14:shadow w14:blurRad="0" w14:dist="0" w14:dir="0" w14:sx="0" w14:sy="0" w14:kx="0" w14:ky="0" w14:algn="none">
+          <w14:srgbClr w14:val="000000"/>
+        </w14:shadow>
+        <w14:textOutline w14:w="0" w14:cap="rnd" w14:cmpd="sng" w14:algn="ctr">
+          <w14:noFill/>
+          <w14:prstDash w14:val="solid"/>
+          <w14:bevel/>
+        </w14:textOutline>
+      </w:rPr>
+    </w:lvl>
+    <w:lvl w:ilvl="2">
+      <w:start w:val="1"/>
+      <w:numFmt w:val="decimal"/>
+      <w:pStyle w:val="Heading3"/>
+      <w:lvlText w:val="%3)"/>
+      <w:lvlJc w:val="left"/>
+      <w:pPr>
+        <w:tabs>
+          <w:tab w:val="num" w:pos="540"/>
+        </w:tabs>
+        <w:ind w:firstLine="180"/>
+      </w:pPr>
+      <w:rPr>
+        <w:rFonts w:ascii="Times New Roman" w:hAnsi="Times New Roman" w:cs="Times New Roman" w:hint="default"/>
+        <w:b w:val="0"/>
+        <w:bCs w:val="0"/>
+        <w:i/>
+        <w:iCs/>
+        <w:caps w:val="0"/>
+        <w:strike w:val="0"/>
+        <w:dstrike w:val="0"/>
+        <w:vanish w:val="0"/>
+        <w:color w:val="auto"/>
+        <w:sz w:val="20"/>
+        <w:szCs w:val="20"/>
+        <w:vertAlign w:val="baseline"/>
+        <w14:shadow w14:blurRad="0" w14:dist="0" w14:dir="0" w14:sx="0" w14:sy="0" w14:kx="0" w14:ky="0" w14:algn="none">
+          <w14:srgbClr w14:val="000000"/>
+        </w14:shadow>
+        <w14:textOutline w14:w="0" w14:cap="rnd" w14:cmpd="sng" w14:algn="ctr">
+          <w14:noFill/>
+          <w14:prstDash w14:val="solid"/>
+          <w14:bevel/>
+        </w14:textOutline>
+      </w:rPr>
+    </w:lvl>
+    <w:lvl w:ilvl="3">
+      <w:start w:val="1"/>
+      <w:numFmt w:val="lowerLetter"/>
+      <w:pStyle w:val="Heading4"/>
+      <w:lvlText w:val="%4)"/>
+      <w:lvlJc w:val="left"/>
+      <w:pPr>
+        <w:tabs>
+          <w:tab w:val="num" w:pos="630"/>
+        </w:tabs>
+        <w:ind w:firstLine="360"/>
+      </w:pPr>
+      <w:rPr>
+        <w:rFonts w:ascii="Times New Roman" w:hAnsi="Times New Roman" w:cs="Times New Roman" w:hint="default"/>
+        <w:b w:val="0"/>
+        <w:bCs w:val="0"/>
+        <w:i/>
+        <w:iCs/>
+        <w:sz w:val="20"/>
+        <w:szCs w:val="20"/>
+      </w:rPr>
+    </w:lvl>
+    <w:lvl w:ilvl="4">
+      <w:start w:val="1"/>
+      <w:numFmt w:val="none"/>
+      <w:lvlRestart w:val="0"/>
+      <w:lvlText w:val=""/>
+      <w:lvlJc w:val="left"/>
+      <w:pPr>
+        <w:tabs>
+          <w:tab w:val="num" w:pos="3240"/>
+        </w:tabs>
+        <w:ind w:left="2880"/>
+      </w:pPr>
+      <w:rPr>
+        <w:rFonts w:cs="Times New Roman" w:hint="default"/>
+      </w:rPr>
+    </w:lvl>
+    <w:lvl w:ilvl="5">
+      <w:start w:val="1"/>
+      <w:numFmt w:val="lowerLetter"/>
+      <w:lvlText w:val="(%6)"/>
+      <w:lvlJc w:val="left"/>
+      <w:pPr>
+        <w:tabs>
+          <w:tab w:val="num" w:pos="3960"/>
+        </w:tabs>
+        <w:ind w:left="3600"/>
+      </w:pPr>
+      <w:rPr>
+        <w:rFonts w:cs="Times New Roman" w:hint="default"/>
+      </w:rPr>
+    </w:lvl>
+    <w:lvl w:ilvl="6">
+      <w:start w:val="1"/>
+      <w:numFmt w:val="lowerRoman"/>
+      <w:lvlText w:val="(%7)"/>
+      <w:lvlJc w:val="left"/>
+      <w:pPr>
+        <w:tabs>
+          <w:tab w:val="num" w:pos="4680"/>
+        </w:tabs>
+        <w:ind w:left="4320"/>
+      </w:pPr>
+      <w:rPr>
+        <w:rFonts w:cs="Times New Roman" w:hint="default"/>
+      </w:rPr>
+    </w:lvl>
+    <w:lvl w:ilvl="7">
+      <w:start w:val="1"/>
+      <w:numFmt w:val="lowerLetter"/>
+      <w:lvlText w:val="(%8)"/>
+      <w:lvlJc w:val="left"/>
+      <w:pPr>
+        <w:tabs>
+          <w:tab w:val="num" w:pos="5400"/>
+        </w:tabs>
+        <w:ind w:left="5040"/>
+      </w:pPr>
+      <w:rPr>
+        <w:rFonts w:cs="Times New Roman" w:hint="default"/>
+      </w:rPr>
+    </w:lvl>
+    <w:lvl w:ilvl="8">
+      <w:start w:val="1"/>
+      <w:numFmt w:val="lowerRoman"/>
+      <w:lvlText w:val="(%9)"/>
+      <w:lvlJc w:val="left"/>
+      <w:pPr>
+        <w:tabs>
+          <w:tab w:val="num" w:pos="6120"/>
+        </w:tabs>
+        <w:ind w:left="5760"/>
+      </w:pPr>
+      <w:rPr>
+        <w:rFonts w:cs="Times New Roman" w:hint="default"/>
+      </w:rPr>
+    </w:lvl>
+  </w:abstractNum>
+  <w:abstractNum w:abstractNumId="12" w15:restartNumberingAfterBreak="0">
+    <w:nsid w:val="080D10B3"/>
+    <w:multiLevelType w:val="hybridMultilevel"/>
+    <w:tmpl w:val="8A38F6CC"/>
+    <w:lvl w:ilvl="0" w:tplc="4009000F">
+      <w:start w:val="1"/>
+      <w:numFmt w:val="decimal"/>
+      <w:lvlText w:val="%1."/>
+      <w:lvlJc w:val="left"/>
+      <w:pPr>
+        <w:ind w:left="720" w:hanging="360"/>
+      </w:pPr>
+    </w:lvl>
+    <w:lvl w:ilvl="1" w:tplc="40090019" w:tentative="1">
+      <w:start w:val="1"/>
+      <w:numFmt w:val="lowerLetter"/>
+      <w:lvlText w:val="%2."/>
+      <w:lvlJc w:val="left"/>
+      <w:pPr>
+        <w:ind w:left="1440" w:hanging="360"/>
+      </w:pPr>
+    </w:lvl>
+    <w:lvl w:ilvl="2" w:tplc="4009001B" w:tentative="1">
+      <w:start w:val="1"/>
+      <w:numFmt w:val="lowerRoman"/>
+      <w:lvlText w:val="%3."/>
+      <w:lvlJc w:val="right"/>
+      <w:pPr>
+        <w:ind w:left="2160" w:hanging="180"/>
+      </w:pPr>
+    </w:lvl>
+    <w:lvl w:ilvl="3" w:tplc="4009000F" w:tentative="1">
+      <w:start w:val="1"/>
+      <w:numFmt w:val="decimal"/>
+      <w:lvlText w:val="%4."/>
+      <w:lvlJc w:val="left"/>
+      <w:pPr>
+        <w:ind w:left="2880" w:hanging="360"/>
+      </w:pPr>
+    </w:lvl>
+    <w:lvl w:ilvl="4" w:tplc="40090019" w:tentative="1">
+      <w:start w:val="1"/>
+      <w:numFmt w:val="lowerLetter"/>
+      <w:lvlText w:val="%5."/>
+      <w:lvlJc w:val="left"/>
+      <w:pPr>
+        <w:ind w:left="3600" w:hanging="360"/>
+      </w:pPr>
+    </w:lvl>
+    <w:lvl w:ilvl="5" w:tplc="4009001B" w:tentative="1">
+      <w:start w:val="1"/>
+      <w:numFmt w:val="lowerRoman"/>
+      <w:lvlText w:val="%6."/>
+      <w:lvlJc w:val="right"/>
+      <w:pPr>
+        <w:ind w:left="4320" w:hanging="180"/>
+      </w:pPr>
+    </w:lvl>
+    <w:lvl w:ilvl="6" w:tplc="4009000F" w:tentative="1">
+      <w:start w:val="1"/>
+      <w:numFmt w:val="decimal"/>
+      <w:lvlText w:val="%7."/>
+      <w:lvlJc w:val="left"/>
+      <w:pPr>
+        <w:ind w:left="5040" w:hanging="360"/>
+      </w:pPr>
+    </w:lvl>
+    <w:lvl w:ilvl="7" w:tplc="40090019" w:tentative="1">
+      <w:start w:val="1"/>
+      <w:numFmt w:val="lowerLetter"/>
+      <w:lvlText w:val="%8."/>
+      <w:lvlJc w:val="left"/>
+      <w:pPr>
+        <w:ind w:left="5760" w:hanging="360"/>
+      </w:pPr>
+    </w:lvl>
+    <w:lvl w:ilvl="8" w:tplc="4009001B" w:tentative="1">
+      <w:start w:val="1"/>
+      <w:numFmt w:val="lowerRoman"/>
+      <w:lvlText w:val="%9."/>
+      <w:lvlJc w:val="right"/>
+      <w:pPr>
+        <w:ind w:left="6480" w:hanging="180"/>
+      </w:pPr>
+    </w:lvl>
+  </w:abstractNum>
+  <w:abstractNum w:abstractNumId="13" w15:restartNumberingAfterBreak="0">
     <w:nsid w:val="1E177E97"/>
     <w:multiLevelType w:val="hybridMultilevel"/>
     <w:tmpl w:val="A6463BCE"/>
@@ -5977,7 +8638,94 @@
       </w:pPr>
     </w:lvl>
   </w:abstractNum>
-  <w:abstractNum w:abstractNumId="12" w15:restartNumberingAfterBreak="0">
+  <w:abstractNum w:abstractNumId="14" w15:restartNumberingAfterBreak="0">
+    <w:nsid w:val="1FB06A40"/>
+    <w:multiLevelType w:val="multilevel"/>
+    <w:tmpl w:val="40090023"/>
+    <w:lvl w:ilvl="0">
+      <w:start w:val="1"/>
+      <w:numFmt w:val="upperRoman"/>
+      <w:lvlText w:val="Article %1."/>
+      <w:lvlJc w:val="left"/>
+      <w:pPr>
+        <w:ind w:left="0" w:firstLine="0"/>
+      </w:pPr>
+    </w:lvl>
+    <w:lvl w:ilvl="1">
+      <w:start w:val="1"/>
+      <w:numFmt w:val="decimalZero"/>
+      <w:isLgl/>
+      <w:lvlText w:val="Section %1.%2"/>
+      <w:lvlJc w:val="left"/>
+      <w:pPr>
+        <w:ind w:left="284" w:firstLine="0"/>
+      </w:pPr>
+    </w:lvl>
+    <w:lvl w:ilvl="2">
+      <w:start w:val="1"/>
+      <w:numFmt w:val="lowerLetter"/>
+      <w:lvlText w:val="(%3)"/>
+      <w:lvlJc w:val="left"/>
+      <w:pPr>
+        <w:ind w:left="720" w:hanging="432"/>
+      </w:pPr>
+    </w:lvl>
+    <w:lvl w:ilvl="3">
+      <w:start w:val="1"/>
+      <w:numFmt w:val="lowerRoman"/>
+      <w:lvlText w:val="(%4)"/>
+      <w:lvlJc w:val="right"/>
+      <w:pPr>
+        <w:ind w:left="864" w:hanging="144"/>
+      </w:pPr>
+    </w:lvl>
+    <w:lvl w:ilvl="4">
+      <w:start w:val="1"/>
+      <w:numFmt w:val="decimal"/>
+      <w:lvlText w:val="%5)"/>
+      <w:lvlJc w:val="left"/>
+      <w:pPr>
+        <w:ind w:left="1008" w:hanging="432"/>
+      </w:pPr>
+    </w:lvl>
+    <w:lvl w:ilvl="5">
+      <w:start w:val="1"/>
+      <w:numFmt w:val="lowerLetter"/>
+      <w:lvlText w:val="%6)"/>
+      <w:lvlJc w:val="left"/>
+      <w:pPr>
+        <w:ind w:left="1152" w:hanging="432"/>
+      </w:pPr>
+    </w:lvl>
+    <w:lvl w:ilvl="6">
+      <w:start w:val="1"/>
+      <w:numFmt w:val="lowerRoman"/>
+      <w:lvlText w:val="%7)"/>
+      <w:lvlJc w:val="right"/>
+      <w:pPr>
+        <w:ind w:left="1296" w:hanging="288"/>
+      </w:pPr>
+    </w:lvl>
+    <w:lvl w:ilvl="7">
+      <w:start w:val="1"/>
+      <w:numFmt w:val="lowerLetter"/>
+      <w:lvlText w:val="%8."/>
+      <w:lvlJc w:val="left"/>
+      <w:pPr>
+        <w:ind w:left="1440" w:hanging="432"/>
+      </w:pPr>
+    </w:lvl>
+    <w:lvl w:ilvl="8">
+      <w:start w:val="1"/>
+      <w:numFmt w:val="lowerRoman"/>
+      <w:lvlText w:val="%9."/>
+      <w:lvlJc w:val="right"/>
+      <w:pPr>
+        <w:ind w:left="1584" w:hanging="144"/>
+      </w:pPr>
+    </w:lvl>
+  </w:abstractNum>
+  <w:abstractNum w:abstractNumId="15" w15:restartNumberingAfterBreak="0">
     <w:nsid w:val="20AF0333"/>
     <w:multiLevelType w:val="hybridMultilevel"/>
     <w:tmpl w:val="CB0E7F4E"/>
@@ -6119,7 +8867,93 @@
       </w:rPr>
     </w:lvl>
   </w:abstractNum>
-  <w:abstractNum w:abstractNumId="13" w15:restartNumberingAfterBreak="0">
+  <w:abstractNum w:abstractNumId="16" w15:restartNumberingAfterBreak="0">
+    <w:nsid w:val="26EB319F"/>
+    <w:multiLevelType w:val="multilevel"/>
+    <w:tmpl w:val="40090025"/>
+    <w:lvl w:ilvl="0">
+      <w:start w:val="1"/>
+      <w:numFmt w:val="decimal"/>
+      <w:lvlText w:val="%1"/>
+      <w:lvlJc w:val="left"/>
+      <w:pPr>
+        <w:ind w:left="432" w:hanging="432"/>
+      </w:pPr>
+    </w:lvl>
+    <w:lvl w:ilvl="1">
+      <w:start w:val="1"/>
+      <w:numFmt w:val="decimal"/>
+      <w:lvlText w:val="%1.%2"/>
+      <w:lvlJc w:val="left"/>
+      <w:pPr>
+        <w:ind w:left="576" w:hanging="576"/>
+      </w:pPr>
+    </w:lvl>
+    <w:lvl w:ilvl="2">
+      <w:start w:val="1"/>
+      <w:numFmt w:val="decimal"/>
+      <w:lvlText w:val="%1.%2.%3"/>
+      <w:lvlJc w:val="left"/>
+      <w:pPr>
+        <w:ind w:left="720" w:hanging="720"/>
+      </w:pPr>
+    </w:lvl>
+    <w:lvl w:ilvl="3">
+      <w:start w:val="1"/>
+      <w:numFmt w:val="decimal"/>
+      <w:lvlText w:val="%1.%2.%3.%4"/>
+      <w:lvlJc w:val="left"/>
+      <w:pPr>
+        <w:ind w:left="864" w:hanging="864"/>
+      </w:pPr>
+    </w:lvl>
+    <w:lvl w:ilvl="4">
+      <w:start w:val="1"/>
+      <w:numFmt w:val="decimal"/>
+      <w:lvlText w:val="%1.%2.%3.%4.%5"/>
+      <w:lvlJc w:val="left"/>
+      <w:pPr>
+        <w:ind w:left="1008" w:hanging="1008"/>
+      </w:pPr>
+    </w:lvl>
+    <w:lvl w:ilvl="5">
+      <w:start w:val="1"/>
+      <w:numFmt w:val="decimal"/>
+      <w:lvlText w:val="%1.%2.%3.%4.%5.%6"/>
+      <w:lvlJc w:val="left"/>
+      <w:pPr>
+        <w:ind w:left="1152" w:hanging="1152"/>
+      </w:pPr>
+    </w:lvl>
+    <w:lvl w:ilvl="6">
+      <w:start w:val="1"/>
+      <w:numFmt w:val="decimal"/>
+      <w:lvlText w:val="%1.%2.%3.%4.%5.%6.%7"/>
+      <w:lvlJc w:val="left"/>
+      <w:pPr>
+        <w:ind w:left="1296" w:hanging="1296"/>
+      </w:pPr>
+    </w:lvl>
+    <w:lvl w:ilvl="7">
+      <w:start w:val="1"/>
+      <w:numFmt w:val="decimal"/>
+      <w:lvlText w:val="%1.%2.%3.%4.%5.%6.%7.%8"/>
+      <w:lvlJc w:val="left"/>
+      <w:pPr>
+        <w:ind w:left="1440" w:hanging="1440"/>
+      </w:pPr>
+    </w:lvl>
+    <w:lvl w:ilvl="8">
+      <w:start w:val="1"/>
+      <w:numFmt w:val="decimal"/>
+      <w:lvlText w:val="%1.%2.%3.%4.%5.%6.%7.%8.%9"/>
+      <w:lvlJc w:val="left"/>
+      <w:pPr>
+        <w:ind w:left="1584" w:hanging="1584"/>
+      </w:pPr>
+    </w:lvl>
+  </w:abstractNum>
+  <w:abstractNum w:abstractNumId="17" w15:restartNumberingAfterBreak="0">
     <w:nsid w:val="26FE1FCF"/>
     <w:multiLevelType w:val="hybridMultilevel"/>
     <w:tmpl w:val="33826962"/>
@@ -6280,7 +9114,345 @@
       </w:rPr>
     </w:lvl>
   </w:abstractNum>
-  <w:abstractNum w:abstractNumId="14" w15:restartNumberingAfterBreak="0">
+  <w:abstractNum w:abstractNumId="18" w15:restartNumberingAfterBreak="0">
+    <w:nsid w:val="2BE7029E"/>
+    <w:multiLevelType w:val="multilevel"/>
+    <w:tmpl w:val="40090025"/>
+    <w:lvl w:ilvl="0">
+      <w:start w:val="1"/>
+      <w:numFmt w:val="decimal"/>
+      <w:lvlText w:val="%1"/>
+      <w:lvlJc w:val="left"/>
+      <w:pPr>
+        <w:ind w:left="432" w:hanging="432"/>
+      </w:pPr>
+    </w:lvl>
+    <w:lvl w:ilvl="1">
+      <w:start w:val="1"/>
+      <w:numFmt w:val="decimal"/>
+      <w:lvlText w:val="%1.%2"/>
+      <w:lvlJc w:val="left"/>
+      <w:pPr>
+        <w:ind w:left="576" w:hanging="576"/>
+      </w:pPr>
+    </w:lvl>
+    <w:lvl w:ilvl="2">
+      <w:start w:val="1"/>
+      <w:numFmt w:val="decimal"/>
+      <w:lvlText w:val="%1.%2.%3"/>
+      <w:lvlJc w:val="left"/>
+      <w:pPr>
+        <w:ind w:left="720" w:hanging="720"/>
+      </w:pPr>
+    </w:lvl>
+    <w:lvl w:ilvl="3">
+      <w:start w:val="1"/>
+      <w:numFmt w:val="decimal"/>
+      <w:lvlText w:val="%1.%2.%3.%4"/>
+      <w:lvlJc w:val="left"/>
+      <w:pPr>
+        <w:ind w:left="864" w:hanging="864"/>
+      </w:pPr>
+    </w:lvl>
+    <w:lvl w:ilvl="4">
+      <w:start w:val="1"/>
+      <w:numFmt w:val="decimal"/>
+      <w:lvlText w:val="%1.%2.%3.%4.%5"/>
+      <w:lvlJc w:val="left"/>
+      <w:pPr>
+        <w:ind w:left="1008" w:hanging="1008"/>
+      </w:pPr>
+    </w:lvl>
+    <w:lvl w:ilvl="5">
+      <w:start w:val="1"/>
+      <w:numFmt w:val="decimal"/>
+      <w:lvlText w:val="%1.%2.%3.%4.%5.%6"/>
+      <w:lvlJc w:val="left"/>
+      <w:pPr>
+        <w:ind w:left="1152" w:hanging="1152"/>
+      </w:pPr>
+    </w:lvl>
+    <w:lvl w:ilvl="6">
+      <w:start w:val="1"/>
+      <w:numFmt w:val="decimal"/>
+      <w:lvlText w:val="%1.%2.%3.%4.%5.%6.%7"/>
+      <w:lvlJc w:val="left"/>
+      <w:pPr>
+        <w:ind w:left="1296" w:hanging="1296"/>
+      </w:pPr>
+    </w:lvl>
+    <w:lvl w:ilvl="7">
+      <w:start w:val="1"/>
+      <w:numFmt w:val="decimal"/>
+      <w:lvlText w:val="%1.%2.%3.%4.%5.%6.%7.%8"/>
+      <w:lvlJc w:val="left"/>
+      <w:pPr>
+        <w:ind w:left="1440" w:hanging="1440"/>
+      </w:pPr>
+    </w:lvl>
+    <w:lvl w:ilvl="8">
+      <w:start w:val="1"/>
+      <w:numFmt w:val="decimal"/>
+      <w:lvlText w:val="%1.%2.%3.%4.%5.%6.%7.%8.%9"/>
+      <w:lvlJc w:val="left"/>
+      <w:pPr>
+        <w:ind w:left="1584" w:hanging="1584"/>
+      </w:pPr>
+    </w:lvl>
+  </w:abstractNum>
+  <w:abstractNum w:abstractNumId="19" w15:restartNumberingAfterBreak="0">
+    <w:nsid w:val="2FA744FE"/>
+    <w:multiLevelType w:val="multilevel"/>
+    <w:tmpl w:val="C51C7364"/>
+    <w:lvl w:ilvl="0">
+      <w:start w:val="1"/>
+      <w:numFmt w:val="upperRoman"/>
+      <w:lvlText w:val="%1."/>
+      <w:lvlJc w:val="center"/>
+      <w:rPr>
+        <w:rFonts w:ascii="Times New Roman" w:hAnsi="Times New Roman" w:cs="Times New Roman" w:hint="default"/>
+        <w:b/>
+        <w:bCs/>
+        <w:caps w:val="0"/>
+        <w:strike w:val="0"/>
+        <w:dstrike w:val="0"/>
+        <w:vanish w:val="0"/>
+        <w:color w:val="auto"/>
+        <w:sz w:val="20"/>
+        <w:szCs w:val="20"/>
+        <w:vertAlign w:val="baseline"/>
+      </w:rPr>
+    </w:lvl>
+    <w:lvl w:ilvl="1">
+      <w:start w:val="1"/>
+      <w:numFmt w:val="upperLetter"/>
+      <w:lvlText w:val="%2."/>
+      <w:lvlJc w:val="left"/>
+      <w:rPr>
+        <w:rFonts w:ascii="Times New Roman" w:hAnsi="Times New Roman" w:cs="Times New Roman" w:hint="default"/>
+        <w:b/>
+        <w:bCs/>
+        <w:i/>
+        <w:iCs/>
+        <w:caps w:val="0"/>
+        <w:strike w:val="0"/>
+        <w:dstrike w:val="0"/>
+        <w:vanish w:val="0"/>
+        <w:color w:val="auto"/>
+        <w:sz w:val="20"/>
+        <w:szCs w:val="20"/>
+        <w:vertAlign w:val="baseline"/>
+      </w:rPr>
+    </w:lvl>
+    <w:lvl w:ilvl="2">
+      <w:start w:val="1"/>
+      <w:numFmt w:val="decimal"/>
+      <w:lvlText w:val="%3)"/>
+      <w:lvlJc w:val="left"/>
+      <w:rPr>
+        <w:rFonts w:ascii="Times New Roman" w:hAnsi="Times New Roman" w:cs="Times New Roman" w:hint="default"/>
+        <w:b w:val="0"/>
+        <w:bCs w:val="0"/>
+        <w:i/>
+        <w:iCs/>
+        <w:caps w:val="0"/>
+        <w:strike w:val="0"/>
+        <w:dstrike w:val="0"/>
+        <w:vanish w:val="0"/>
+        <w:color w:val="auto"/>
+        <w:sz w:val="20"/>
+        <w:szCs w:val="20"/>
+        <w:vertAlign w:val="baseline"/>
+      </w:rPr>
+    </w:lvl>
+    <w:lvl w:ilvl="3">
+      <w:start w:val="1"/>
+      <w:numFmt w:val="lowerLetter"/>
+      <w:lvlText w:val="%4)"/>
+      <w:lvlJc w:val="left"/>
+      <w:pPr>
+        <w:tabs>
+          <w:tab w:val="num" w:pos="630"/>
+        </w:tabs>
+        <w:ind w:firstLine="360"/>
+      </w:pPr>
+      <w:rPr>
+        <w:rFonts w:ascii="Times New Roman" w:hAnsi="Times New Roman" w:cs="Times New Roman" w:hint="default"/>
+        <w:b w:val="0"/>
+        <w:bCs w:val="0"/>
+        <w:i/>
+        <w:iCs/>
+        <w:sz w:val="20"/>
+        <w:szCs w:val="20"/>
+      </w:rPr>
+    </w:lvl>
+    <w:lvl w:ilvl="4">
+      <w:start w:val="1"/>
+      <w:numFmt w:val="none"/>
+      <w:lvlRestart w:val="0"/>
+      <w:lvlText w:val=""/>
+      <w:lvlJc w:val="left"/>
+      <w:pPr>
+        <w:tabs>
+          <w:tab w:val="num" w:pos="3240"/>
+        </w:tabs>
+        <w:ind w:left="2880"/>
+      </w:pPr>
+      <w:rPr>
+        <w:rFonts w:cs="Times New Roman" w:hint="default"/>
+      </w:rPr>
+    </w:lvl>
+    <w:lvl w:ilvl="5">
+      <w:start w:val="1"/>
+      <w:numFmt w:val="lowerLetter"/>
+      <w:lvlText w:val="(%6)"/>
+      <w:lvlJc w:val="left"/>
+      <w:pPr>
+        <w:tabs>
+          <w:tab w:val="num" w:pos="3960"/>
+        </w:tabs>
+        <w:ind w:left="3600"/>
+      </w:pPr>
+      <w:rPr>
+        <w:rFonts w:cs="Times New Roman" w:hint="default"/>
+      </w:rPr>
+    </w:lvl>
+    <w:lvl w:ilvl="6">
+      <w:start w:val="1"/>
+      <w:numFmt w:val="lowerRoman"/>
+      <w:lvlText w:val="(%7)"/>
+      <w:lvlJc w:val="left"/>
+      <w:pPr>
+        <w:tabs>
+          <w:tab w:val="num" w:pos="4680"/>
+        </w:tabs>
+        <w:ind w:left="4320"/>
+      </w:pPr>
+      <w:rPr>
+        <w:rFonts w:cs="Times New Roman" w:hint="default"/>
+      </w:rPr>
+    </w:lvl>
+    <w:lvl w:ilvl="7">
+      <w:start w:val="1"/>
+      <w:numFmt w:val="lowerLetter"/>
+      <w:lvlText w:val="(%8)"/>
+      <w:lvlJc w:val="left"/>
+      <w:pPr>
+        <w:tabs>
+          <w:tab w:val="num" w:pos="5400"/>
+        </w:tabs>
+        <w:ind w:left="5040"/>
+      </w:pPr>
+      <w:rPr>
+        <w:rFonts w:cs="Times New Roman" w:hint="default"/>
+      </w:rPr>
+    </w:lvl>
+    <w:lvl w:ilvl="8">
+      <w:start w:val="1"/>
+      <w:numFmt w:val="lowerRoman"/>
+      <w:lvlText w:val="(%9)"/>
+      <w:lvlJc w:val="left"/>
+      <w:pPr>
+        <w:tabs>
+          <w:tab w:val="num" w:pos="6120"/>
+        </w:tabs>
+        <w:ind w:left="5760"/>
+      </w:pPr>
+      <w:rPr>
+        <w:rFonts w:cs="Times New Roman" w:hint="default"/>
+      </w:rPr>
+    </w:lvl>
+  </w:abstractNum>
+  <w:abstractNum w:abstractNumId="20" w15:restartNumberingAfterBreak="0">
+    <w:nsid w:val="357D2B9B"/>
+    <w:multiLevelType w:val="multilevel"/>
+    <w:tmpl w:val="55E8FFF4"/>
+    <w:lvl w:ilvl="0">
+      <w:start w:val="1"/>
+      <w:numFmt w:val="decimal"/>
+      <w:lvlText w:val="%1)"/>
+      <w:lvlJc w:val="left"/>
+      <w:pPr>
+        <w:ind w:left="360" w:hanging="360"/>
+      </w:pPr>
+    </w:lvl>
+    <w:lvl w:ilvl="1">
+      <w:start w:val="1"/>
+      <w:numFmt w:val="lowerLetter"/>
+      <w:lvlText w:val="%2)"/>
+      <w:lvlJc w:val="left"/>
+      <w:pPr>
+        <w:ind w:left="720" w:hanging="360"/>
+      </w:pPr>
+    </w:lvl>
+    <w:lvl w:ilvl="2">
+      <w:start w:val="1"/>
+      <w:numFmt w:val="bullet"/>
+      <w:lvlText w:val=""/>
+      <w:lvlJc w:val="left"/>
+      <w:pPr>
+        <w:ind w:left="1080" w:hanging="360"/>
+      </w:pPr>
+      <w:rPr>
+        <w:rFonts w:ascii="Symbol" w:hAnsi="Symbol" w:hint="default"/>
+      </w:rPr>
+    </w:lvl>
+    <w:lvl w:ilvl="3">
+      <w:start w:val="1"/>
+      <w:numFmt w:val="decimal"/>
+      <w:lvlText w:val="(%4)"/>
+      <w:lvlJc w:val="left"/>
+      <w:pPr>
+        <w:ind w:left="1440" w:hanging="360"/>
+      </w:pPr>
+    </w:lvl>
+    <w:lvl w:ilvl="4">
+      <w:start w:val="1"/>
+      <w:numFmt w:val="lowerLetter"/>
+      <w:lvlText w:val="(%5)"/>
+      <w:lvlJc w:val="left"/>
+      <w:pPr>
+        <w:ind w:left="1800" w:hanging="360"/>
+      </w:pPr>
+    </w:lvl>
+    <w:lvl w:ilvl="5">
+      <w:start w:val="1"/>
+      <w:numFmt w:val="lowerRoman"/>
+      <w:lvlText w:val="(%6)"/>
+      <w:lvlJc w:val="left"/>
+      <w:pPr>
+        <w:ind w:left="2160" w:hanging="360"/>
+      </w:pPr>
+    </w:lvl>
+    <w:lvl w:ilvl="6">
+      <w:start w:val="1"/>
+      <w:numFmt w:val="decimal"/>
+      <w:lvlText w:val="%7."/>
+      <w:lvlJc w:val="left"/>
+      <w:pPr>
+        <w:ind w:left="2520" w:hanging="360"/>
+      </w:pPr>
+    </w:lvl>
+    <w:lvl w:ilvl="7">
+      <w:start w:val="1"/>
+      <w:numFmt w:val="lowerLetter"/>
+      <w:lvlText w:val="%8."/>
+      <w:lvlJc w:val="left"/>
+      <w:pPr>
+        <w:ind w:left="2880" w:hanging="360"/>
+      </w:pPr>
+    </w:lvl>
+    <w:lvl w:ilvl="8">
+      <w:start w:val="1"/>
+      <w:numFmt w:val="lowerRoman"/>
+      <w:lvlText w:val="%9."/>
+      <w:lvlJc w:val="left"/>
+      <w:pPr>
+        <w:ind w:left="3240" w:hanging="360"/>
+      </w:pPr>
+    </w:lvl>
+  </w:abstractNum>
+  <w:abstractNum w:abstractNumId="21" w15:restartNumberingAfterBreak="0">
     <w:nsid w:val="37660336"/>
     <w:multiLevelType w:val="hybridMultilevel"/>
     <w:tmpl w:val="754EAC84"/>
@@ -6421,7 +9593,93 @@
       </w:rPr>
     </w:lvl>
   </w:abstractNum>
-  <w:abstractNum w:abstractNumId="15" w15:restartNumberingAfterBreak="0">
+  <w:abstractNum w:abstractNumId="22" w15:restartNumberingAfterBreak="0">
+    <w:nsid w:val="388C2515"/>
+    <w:multiLevelType w:val="multilevel"/>
+    <w:tmpl w:val="40090025"/>
+    <w:lvl w:ilvl="0">
+      <w:start w:val="1"/>
+      <w:numFmt w:val="decimal"/>
+      <w:lvlText w:val="%1"/>
+      <w:lvlJc w:val="left"/>
+      <w:pPr>
+        <w:ind w:left="432" w:hanging="432"/>
+      </w:pPr>
+    </w:lvl>
+    <w:lvl w:ilvl="1">
+      <w:start w:val="1"/>
+      <w:numFmt w:val="decimal"/>
+      <w:lvlText w:val="%1.%2"/>
+      <w:lvlJc w:val="left"/>
+      <w:pPr>
+        <w:ind w:left="576" w:hanging="576"/>
+      </w:pPr>
+    </w:lvl>
+    <w:lvl w:ilvl="2">
+      <w:start w:val="1"/>
+      <w:numFmt w:val="decimal"/>
+      <w:lvlText w:val="%1.%2.%3"/>
+      <w:lvlJc w:val="left"/>
+      <w:pPr>
+        <w:ind w:left="720" w:hanging="720"/>
+      </w:pPr>
+    </w:lvl>
+    <w:lvl w:ilvl="3">
+      <w:start w:val="1"/>
+      <w:numFmt w:val="decimal"/>
+      <w:lvlText w:val="%1.%2.%3.%4"/>
+      <w:lvlJc w:val="left"/>
+      <w:pPr>
+        <w:ind w:left="864" w:hanging="864"/>
+      </w:pPr>
+    </w:lvl>
+    <w:lvl w:ilvl="4">
+      <w:start w:val="1"/>
+      <w:numFmt w:val="decimal"/>
+      <w:lvlText w:val="%1.%2.%3.%4.%5"/>
+      <w:lvlJc w:val="left"/>
+      <w:pPr>
+        <w:ind w:left="1008" w:hanging="1008"/>
+      </w:pPr>
+    </w:lvl>
+    <w:lvl w:ilvl="5">
+      <w:start w:val="1"/>
+      <w:numFmt w:val="decimal"/>
+      <w:lvlText w:val="%1.%2.%3.%4.%5.%6"/>
+      <w:lvlJc w:val="left"/>
+      <w:pPr>
+        <w:ind w:left="1152" w:hanging="1152"/>
+      </w:pPr>
+    </w:lvl>
+    <w:lvl w:ilvl="6">
+      <w:start w:val="1"/>
+      <w:numFmt w:val="decimal"/>
+      <w:lvlText w:val="%1.%2.%3.%4.%5.%6.%7"/>
+      <w:lvlJc w:val="left"/>
+      <w:pPr>
+        <w:ind w:left="1296" w:hanging="1296"/>
+      </w:pPr>
+    </w:lvl>
+    <w:lvl w:ilvl="7">
+      <w:start w:val="1"/>
+      <w:numFmt w:val="decimal"/>
+      <w:lvlText w:val="%1.%2.%3.%4.%5.%6.%7.%8"/>
+      <w:lvlJc w:val="left"/>
+      <w:pPr>
+        <w:ind w:left="1440" w:hanging="1440"/>
+      </w:pPr>
+    </w:lvl>
+    <w:lvl w:ilvl="8">
+      <w:start w:val="1"/>
+      <w:numFmt w:val="decimal"/>
+      <w:lvlText w:val="%1.%2.%3.%4.%5.%6.%7.%8.%9"/>
+      <w:lvlJc w:val="left"/>
+      <w:pPr>
+        <w:ind w:left="1584" w:hanging="1584"/>
+      </w:pPr>
+    </w:lvl>
+  </w:abstractNum>
+  <w:abstractNum w:abstractNumId="23" w15:restartNumberingAfterBreak="0">
     <w:nsid w:val="39E54FC6"/>
     <w:multiLevelType w:val="singleLevel"/>
     <w:tmpl w:val="5B7288D4"/>
@@ -6441,14 +9699,185 @@
       </w:rPr>
     </w:lvl>
   </w:abstractNum>
-  <w:abstractNum w:abstractNumId="16" w15:restartNumberingAfterBreak="0">
+  <w:abstractNum w:abstractNumId="24" w15:restartNumberingAfterBreak="0">
+    <w:nsid w:val="401E7BF8"/>
+    <w:multiLevelType w:val="multilevel"/>
+    <w:tmpl w:val="4009001D"/>
+    <w:lvl w:ilvl="0">
+      <w:start w:val="1"/>
+      <w:numFmt w:val="decimal"/>
+      <w:lvlText w:val="%1)"/>
+      <w:lvlJc w:val="left"/>
+      <w:pPr>
+        <w:ind w:left="360" w:hanging="360"/>
+      </w:pPr>
+    </w:lvl>
+    <w:lvl w:ilvl="1">
+      <w:start w:val="1"/>
+      <w:numFmt w:val="lowerLetter"/>
+      <w:lvlText w:val="%2)"/>
+      <w:lvlJc w:val="left"/>
+      <w:pPr>
+        <w:ind w:left="720" w:hanging="360"/>
+      </w:pPr>
+    </w:lvl>
+    <w:lvl w:ilvl="2">
+      <w:start w:val="1"/>
+      <w:numFmt w:val="lowerRoman"/>
+      <w:lvlText w:val="%3)"/>
+      <w:lvlJc w:val="left"/>
+      <w:pPr>
+        <w:ind w:left="1080" w:hanging="360"/>
+      </w:pPr>
+    </w:lvl>
+    <w:lvl w:ilvl="3">
+      <w:start w:val="1"/>
+      <w:numFmt w:val="decimal"/>
+      <w:lvlText w:val="(%4)"/>
+      <w:lvlJc w:val="left"/>
+      <w:pPr>
+        <w:ind w:left="1440" w:hanging="360"/>
+      </w:pPr>
+    </w:lvl>
+    <w:lvl w:ilvl="4">
+      <w:start w:val="1"/>
+      <w:numFmt w:val="lowerLetter"/>
+      <w:lvlText w:val="(%5)"/>
+      <w:lvlJc w:val="left"/>
+      <w:pPr>
+        <w:ind w:left="1800" w:hanging="360"/>
+      </w:pPr>
+    </w:lvl>
+    <w:lvl w:ilvl="5">
+      <w:start w:val="1"/>
+      <w:numFmt w:val="lowerRoman"/>
+      <w:lvlText w:val="(%6)"/>
+      <w:lvlJc w:val="left"/>
+      <w:pPr>
+        <w:ind w:left="2160" w:hanging="360"/>
+      </w:pPr>
+    </w:lvl>
+    <w:lvl w:ilvl="6">
+      <w:start w:val="1"/>
+      <w:numFmt w:val="decimal"/>
+      <w:lvlText w:val="%7."/>
+      <w:lvlJc w:val="left"/>
+      <w:pPr>
+        <w:ind w:left="2520" w:hanging="360"/>
+      </w:pPr>
+    </w:lvl>
+    <w:lvl w:ilvl="7">
+      <w:start w:val="1"/>
+      <w:numFmt w:val="lowerLetter"/>
+      <w:lvlText w:val="%8."/>
+      <w:lvlJc w:val="left"/>
+      <w:pPr>
+        <w:ind w:left="2880" w:hanging="360"/>
+      </w:pPr>
+    </w:lvl>
+    <w:lvl w:ilvl="8">
+      <w:start w:val="1"/>
+      <w:numFmt w:val="lowerRoman"/>
+      <w:lvlText w:val="%9."/>
+      <w:lvlJc w:val="left"/>
+      <w:pPr>
+        <w:ind w:left="3240" w:hanging="360"/>
+      </w:pPr>
+    </w:lvl>
+  </w:abstractNum>
+  <w:abstractNum w:abstractNumId="25" w15:restartNumberingAfterBreak="0">
+    <w:nsid w:val="416B6ED1"/>
+    <w:multiLevelType w:val="multilevel"/>
+    <w:tmpl w:val="40090025"/>
+    <w:lvl w:ilvl="0">
+      <w:start w:val="1"/>
+      <w:numFmt w:val="decimal"/>
+      <w:lvlText w:val="%1"/>
+      <w:lvlJc w:val="left"/>
+      <w:pPr>
+        <w:ind w:left="432" w:hanging="432"/>
+      </w:pPr>
+    </w:lvl>
+    <w:lvl w:ilvl="1">
+      <w:start w:val="1"/>
+      <w:numFmt w:val="decimal"/>
+      <w:lvlText w:val="%1.%2"/>
+      <w:lvlJc w:val="left"/>
+      <w:pPr>
+        <w:ind w:left="576" w:hanging="576"/>
+      </w:pPr>
+    </w:lvl>
+    <w:lvl w:ilvl="2">
+      <w:start w:val="1"/>
+      <w:numFmt w:val="decimal"/>
+      <w:lvlText w:val="%1.%2.%3"/>
+      <w:lvlJc w:val="left"/>
+      <w:pPr>
+        <w:ind w:left="720" w:hanging="720"/>
+      </w:pPr>
+    </w:lvl>
+    <w:lvl w:ilvl="3">
+      <w:start w:val="1"/>
+      <w:numFmt w:val="decimal"/>
+      <w:lvlText w:val="%1.%2.%3.%4"/>
+      <w:lvlJc w:val="left"/>
+      <w:pPr>
+        <w:ind w:left="864" w:hanging="864"/>
+      </w:pPr>
+    </w:lvl>
+    <w:lvl w:ilvl="4">
+      <w:start w:val="1"/>
+      <w:numFmt w:val="decimal"/>
+      <w:lvlText w:val="%1.%2.%3.%4.%5"/>
+      <w:lvlJc w:val="left"/>
+      <w:pPr>
+        <w:ind w:left="1008" w:hanging="1008"/>
+      </w:pPr>
+    </w:lvl>
+    <w:lvl w:ilvl="5">
+      <w:start w:val="1"/>
+      <w:numFmt w:val="decimal"/>
+      <w:lvlText w:val="%1.%2.%3.%4.%5.%6"/>
+      <w:lvlJc w:val="left"/>
+      <w:pPr>
+        <w:ind w:left="1152" w:hanging="1152"/>
+      </w:pPr>
+    </w:lvl>
+    <w:lvl w:ilvl="6">
+      <w:start w:val="1"/>
+      <w:numFmt w:val="decimal"/>
+      <w:lvlText w:val="%1.%2.%3.%4.%5.%6.%7"/>
+      <w:lvlJc w:val="left"/>
+      <w:pPr>
+        <w:ind w:left="1296" w:hanging="1296"/>
+      </w:pPr>
+    </w:lvl>
+    <w:lvl w:ilvl="7">
+      <w:start w:val="1"/>
+      <w:numFmt w:val="decimal"/>
+      <w:lvlText w:val="%1.%2.%3.%4.%5.%6.%7.%8"/>
+      <w:lvlJc w:val="left"/>
+      <w:pPr>
+        <w:ind w:left="1440" w:hanging="1440"/>
+      </w:pPr>
+    </w:lvl>
+    <w:lvl w:ilvl="8">
+      <w:start w:val="1"/>
+      <w:numFmt w:val="decimal"/>
+      <w:lvlText w:val="%1.%2.%3.%4.%5.%6.%7.%8.%9"/>
+      <w:lvlJc w:val="left"/>
+      <w:pPr>
+        <w:ind w:left="1584" w:hanging="1584"/>
+      </w:pPr>
+    </w:lvl>
+  </w:abstractNum>
+  <w:abstractNum w:abstractNumId="26" w15:restartNumberingAfterBreak="0">
     <w:nsid w:val="4189603E"/>
     <w:multiLevelType w:val="multilevel"/>
-    <w:tmpl w:val="0AB06E12"/>
+    <w:tmpl w:val="18F84C12"/>
     <w:lvl w:ilvl="0">
       <w:start w:val="1"/>
       <w:numFmt w:val="upperRoman"/>
-      <w:pStyle w:val="Heading1"/>
       <w:lvlText w:val="%1."/>
       <w:lvlJc w:val="center"/>
       <w:pPr>
@@ -6480,7 +9909,6 @@
     <w:lvl w:ilvl="1">
       <w:start w:val="1"/>
       <w:numFmt w:val="upperLetter"/>
-      <w:pStyle w:val="Heading2"/>
       <w:lvlText w:val="%2."/>
       <w:lvlJc w:val="left"/>
       <w:pPr>
@@ -6516,7 +9944,6 @@
     <w:lvl w:ilvl="2">
       <w:start w:val="1"/>
       <w:numFmt w:val="decimal"/>
-      <w:pStyle w:val="Heading3"/>
       <w:lvlText w:val="%3)"/>
       <w:lvlJc w:val="left"/>
       <w:pPr>
@@ -6552,7 +9979,6 @@
     <w:lvl w:ilvl="3">
       <w:start w:val="1"/>
       <w:numFmt w:val="lowerLetter"/>
-      <w:pStyle w:val="Heading4"/>
       <w:lvlText w:val="%4)"/>
       <w:lvlJc w:val="left"/>
       <w:pPr>
@@ -6648,7 +10074,7 @@
       </w:rPr>
     </w:lvl>
   </w:abstractNum>
-  <w:abstractNum w:abstractNumId="17" w15:restartNumberingAfterBreak="0">
+  <w:abstractNum w:abstractNumId="27" w15:restartNumberingAfterBreak="0">
     <w:nsid w:val="493C3F76"/>
     <w:multiLevelType w:val="hybridMultilevel"/>
     <w:tmpl w:val="9A9E418C"/>
@@ -6759,7 +10185,93 @@
       </w:pPr>
     </w:lvl>
   </w:abstractNum>
-  <w:abstractNum w:abstractNumId="18" w15:restartNumberingAfterBreak="0">
+  <w:abstractNum w:abstractNumId="28" w15:restartNumberingAfterBreak="0">
+    <w:nsid w:val="4EF01441"/>
+    <w:multiLevelType w:val="multilevel"/>
+    <w:tmpl w:val="4009001D"/>
+    <w:lvl w:ilvl="0">
+      <w:start w:val="1"/>
+      <w:numFmt w:val="decimal"/>
+      <w:lvlText w:val="%1)"/>
+      <w:lvlJc w:val="left"/>
+      <w:pPr>
+        <w:ind w:left="360" w:hanging="360"/>
+      </w:pPr>
+    </w:lvl>
+    <w:lvl w:ilvl="1">
+      <w:start w:val="1"/>
+      <w:numFmt w:val="lowerLetter"/>
+      <w:lvlText w:val="%2)"/>
+      <w:lvlJc w:val="left"/>
+      <w:pPr>
+        <w:ind w:left="720" w:hanging="360"/>
+      </w:pPr>
+    </w:lvl>
+    <w:lvl w:ilvl="2">
+      <w:start w:val="1"/>
+      <w:numFmt w:val="lowerRoman"/>
+      <w:lvlText w:val="%3)"/>
+      <w:lvlJc w:val="left"/>
+      <w:pPr>
+        <w:ind w:left="1080" w:hanging="360"/>
+      </w:pPr>
+    </w:lvl>
+    <w:lvl w:ilvl="3">
+      <w:start w:val="1"/>
+      <w:numFmt w:val="decimal"/>
+      <w:lvlText w:val="(%4)"/>
+      <w:lvlJc w:val="left"/>
+      <w:pPr>
+        <w:ind w:left="1440" w:hanging="360"/>
+      </w:pPr>
+    </w:lvl>
+    <w:lvl w:ilvl="4">
+      <w:start w:val="1"/>
+      <w:numFmt w:val="lowerLetter"/>
+      <w:lvlText w:val="(%5)"/>
+      <w:lvlJc w:val="left"/>
+      <w:pPr>
+        <w:ind w:left="1800" w:hanging="360"/>
+      </w:pPr>
+    </w:lvl>
+    <w:lvl w:ilvl="5">
+      <w:start w:val="1"/>
+      <w:numFmt w:val="lowerRoman"/>
+      <w:lvlText w:val="(%6)"/>
+      <w:lvlJc w:val="left"/>
+      <w:pPr>
+        <w:ind w:left="2160" w:hanging="360"/>
+      </w:pPr>
+    </w:lvl>
+    <w:lvl w:ilvl="6">
+      <w:start w:val="1"/>
+      <w:numFmt w:val="decimal"/>
+      <w:lvlText w:val="%7."/>
+      <w:lvlJc w:val="left"/>
+      <w:pPr>
+        <w:ind w:left="2520" w:hanging="360"/>
+      </w:pPr>
+    </w:lvl>
+    <w:lvl w:ilvl="7">
+      <w:start w:val="1"/>
+      <w:numFmt w:val="lowerLetter"/>
+      <w:lvlText w:val="%8."/>
+      <w:lvlJc w:val="left"/>
+      <w:pPr>
+        <w:ind w:left="2880" w:hanging="360"/>
+      </w:pPr>
+    </w:lvl>
+    <w:lvl w:ilvl="8">
+      <w:start w:val="1"/>
+      <w:numFmt w:val="lowerRoman"/>
+      <w:lvlText w:val="%9."/>
+      <w:lvlJc w:val="left"/>
+      <w:pPr>
+        <w:ind w:left="3240" w:hanging="360"/>
+      </w:pPr>
+    </w:lvl>
+  </w:abstractNum>
+  <w:abstractNum w:abstractNumId="29" w15:restartNumberingAfterBreak="0">
     <w:nsid w:val="52CA544A"/>
     <w:multiLevelType w:val="singleLevel"/>
     <w:tmpl w:val="AED6D67E"/>
@@ -6786,7 +10298,342 @@
       </w:rPr>
     </w:lvl>
   </w:abstractNum>
-  <w:abstractNum w:abstractNumId="19" w15:restartNumberingAfterBreak="0">
+  <w:abstractNum w:abstractNumId="30" w15:restartNumberingAfterBreak="0">
+    <w:nsid w:val="56E01D64"/>
+    <w:multiLevelType w:val="multilevel"/>
+    <w:tmpl w:val="4009001D"/>
+    <w:lvl w:ilvl="0">
+      <w:start w:val="1"/>
+      <w:numFmt w:val="decimal"/>
+      <w:lvlText w:val="%1)"/>
+      <w:lvlJc w:val="left"/>
+      <w:pPr>
+        <w:ind w:left="360" w:hanging="360"/>
+      </w:pPr>
+    </w:lvl>
+    <w:lvl w:ilvl="1">
+      <w:start w:val="1"/>
+      <w:numFmt w:val="lowerLetter"/>
+      <w:lvlText w:val="%2)"/>
+      <w:lvlJc w:val="left"/>
+      <w:pPr>
+        <w:ind w:left="720" w:hanging="360"/>
+      </w:pPr>
+    </w:lvl>
+    <w:lvl w:ilvl="2">
+      <w:start w:val="1"/>
+      <w:numFmt w:val="lowerRoman"/>
+      <w:lvlText w:val="%3)"/>
+      <w:lvlJc w:val="left"/>
+      <w:pPr>
+        <w:ind w:left="1080" w:hanging="360"/>
+      </w:pPr>
+    </w:lvl>
+    <w:lvl w:ilvl="3">
+      <w:start w:val="1"/>
+      <w:numFmt w:val="decimal"/>
+      <w:lvlText w:val="(%4)"/>
+      <w:lvlJc w:val="left"/>
+      <w:pPr>
+        <w:ind w:left="1440" w:hanging="360"/>
+      </w:pPr>
+    </w:lvl>
+    <w:lvl w:ilvl="4">
+      <w:start w:val="1"/>
+      <w:numFmt w:val="lowerLetter"/>
+      <w:lvlText w:val="(%5)"/>
+      <w:lvlJc w:val="left"/>
+      <w:pPr>
+        <w:ind w:left="1800" w:hanging="360"/>
+      </w:pPr>
+    </w:lvl>
+    <w:lvl w:ilvl="5">
+      <w:start w:val="1"/>
+      <w:numFmt w:val="lowerRoman"/>
+      <w:lvlText w:val="(%6)"/>
+      <w:lvlJc w:val="left"/>
+      <w:pPr>
+        <w:ind w:left="2160" w:hanging="360"/>
+      </w:pPr>
+    </w:lvl>
+    <w:lvl w:ilvl="6">
+      <w:start w:val="1"/>
+      <w:numFmt w:val="decimal"/>
+      <w:lvlText w:val="%7."/>
+      <w:lvlJc w:val="left"/>
+      <w:pPr>
+        <w:ind w:left="2520" w:hanging="360"/>
+      </w:pPr>
+    </w:lvl>
+    <w:lvl w:ilvl="7">
+      <w:start w:val="1"/>
+      <w:numFmt w:val="lowerLetter"/>
+      <w:lvlText w:val="%8."/>
+      <w:lvlJc w:val="left"/>
+      <w:pPr>
+        <w:ind w:left="2880" w:hanging="360"/>
+      </w:pPr>
+    </w:lvl>
+    <w:lvl w:ilvl="8">
+      <w:start w:val="1"/>
+      <w:numFmt w:val="lowerRoman"/>
+      <w:lvlText w:val="%9."/>
+      <w:lvlJc w:val="left"/>
+      <w:pPr>
+        <w:ind w:left="3240" w:hanging="360"/>
+      </w:pPr>
+    </w:lvl>
+  </w:abstractNum>
+  <w:abstractNum w:abstractNumId="31" w15:restartNumberingAfterBreak="0">
+    <w:nsid w:val="62187F2F"/>
+    <w:multiLevelType w:val="multilevel"/>
+    <w:tmpl w:val="40090025"/>
+    <w:lvl w:ilvl="0">
+      <w:start w:val="1"/>
+      <w:numFmt w:val="decimal"/>
+      <w:lvlText w:val="%1"/>
+      <w:lvlJc w:val="left"/>
+      <w:pPr>
+        <w:ind w:left="432" w:hanging="432"/>
+      </w:pPr>
+    </w:lvl>
+    <w:lvl w:ilvl="1">
+      <w:start w:val="1"/>
+      <w:numFmt w:val="decimal"/>
+      <w:lvlText w:val="%1.%2"/>
+      <w:lvlJc w:val="left"/>
+      <w:pPr>
+        <w:ind w:left="576" w:hanging="576"/>
+      </w:pPr>
+    </w:lvl>
+    <w:lvl w:ilvl="2">
+      <w:start w:val="1"/>
+      <w:numFmt w:val="decimal"/>
+      <w:lvlText w:val="%1.%2.%3"/>
+      <w:lvlJc w:val="left"/>
+      <w:pPr>
+        <w:ind w:left="720" w:hanging="720"/>
+      </w:pPr>
+    </w:lvl>
+    <w:lvl w:ilvl="3">
+      <w:start w:val="1"/>
+      <w:numFmt w:val="decimal"/>
+      <w:lvlText w:val="%1.%2.%3.%4"/>
+      <w:lvlJc w:val="left"/>
+      <w:pPr>
+        <w:ind w:left="864" w:hanging="864"/>
+      </w:pPr>
+    </w:lvl>
+    <w:lvl w:ilvl="4">
+      <w:start w:val="1"/>
+      <w:numFmt w:val="decimal"/>
+      <w:lvlText w:val="%1.%2.%3.%4.%5"/>
+      <w:lvlJc w:val="left"/>
+      <w:pPr>
+        <w:ind w:left="1008" w:hanging="1008"/>
+      </w:pPr>
+    </w:lvl>
+    <w:lvl w:ilvl="5">
+      <w:start w:val="1"/>
+      <w:numFmt w:val="decimal"/>
+      <w:lvlText w:val="%1.%2.%3.%4.%5.%6"/>
+      <w:lvlJc w:val="left"/>
+      <w:pPr>
+        <w:ind w:left="1152" w:hanging="1152"/>
+      </w:pPr>
+    </w:lvl>
+    <w:lvl w:ilvl="6">
+      <w:start w:val="1"/>
+      <w:numFmt w:val="decimal"/>
+      <w:lvlText w:val="%1.%2.%3.%4.%5.%6.%7"/>
+      <w:lvlJc w:val="left"/>
+      <w:pPr>
+        <w:ind w:left="1296" w:hanging="1296"/>
+      </w:pPr>
+    </w:lvl>
+    <w:lvl w:ilvl="7">
+      <w:start w:val="1"/>
+      <w:numFmt w:val="decimal"/>
+      <w:lvlText w:val="%1.%2.%3.%4.%5.%6.%7.%8"/>
+      <w:lvlJc w:val="left"/>
+      <w:pPr>
+        <w:ind w:left="1440" w:hanging="1440"/>
+      </w:pPr>
+    </w:lvl>
+    <w:lvl w:ilvl="8">
+      <w:start w:val="1"/>
+      <w:numFmt w:val="decimal"/>
+      <w:lvlText w:val="%1.%2.%3.%4.%5.%6.%7.%8.%9"/>
+      <w:lvlJc w:val="left"/>
+      <w:pPr>
+        <w:ind w:left="1584" w:hanging="1584"/>
+      </w:pPr>
+    </w:lvl>
+  </w:abstractNum>
+  <w:abstractNum w:abstractNumId="32" w15:restartNumberingAfterBreak="0">
+    <w:nsid w:val="62CD2A8D"/>
+    <w:multiLevelType w:val="multilevel"/>
+    <w:tmpl w:val="C51C7364"/>
+    <w:lvl w:ilvl="0">
+      <w:start w:val="1"/>
+      <w:numFmt w:val="upperRoman"/>
+      <w:lvlText w:val="%1."/>
+      <w:lvlJc w:val="center"/>
+      <w:rPr>
+        <w:rFonts w:ascii="Times New Roman" w:hAnsi="Times New Roman" w:cs="Times New Roman" w:hint="default"/>
+        <w:b/>
+        <w:bCs/>
+        <w:caps w:val="0"/>
+        <w:strike w:val="0"/>
+        <w:dstrike w:val="0"/>
+        <w:vanish w:val="0"/>
+        <w:color w:val="auto"/>
+        <w:sz w:val="20"/>
+        <w:szCs w:val="20"/>
+        <w:vertAlign w:val="baseline"/>
+      </w:rPr>
+    </w:lvl>
+    <w:lvl w:ilvl="1">
+      <w:start w:val="1"/>
+      <w:numFmt w:val="upperLetter"/>
+      <w:lvlText w:val="%2."/>
+      <w:lvlJc w:val="left"/>
+      <w:rPr>
+        <w:rFonts w:ascii="Times New Roman" w:hAnsi="Times New Roman" w:cs="Times New Roman" w:hint="default"/>
+        <w:b/>
+        <w:bCs/>
+        <w:i/>
+        <w:iCs/>
+        <w:caps w:val="0"/>
+        <w:strike w:val="0"/>
+        <w:dstrike w:val="0"/>
+        <w:vanish w:val="0"/>
+        <w:color w:val="auto"/>
+        <w:sz w:val="20"/>
+        <w:szCs w:val="20"/>
+        <w:vertAlign w:val="baseline"/>
+      </w:rPr>
+    </w:lvl>
+    <w:lvl w:ilvl="2">
+      <w:start w:val="1"/>
+      <w:numFmt w:val="decimal"/>
+      <w:lvlText w:val="%3)"/>
+      <w:lvlJc w:val="left"/>
+      <w:rPr>
+        <w:rFonts w:ascii="Times New Roman" w:hAnsi="Times New Roman" w:cs="Times New Roman" w:hint="default"/>
+        <w:b w:val="0"/>
+        <w:bCs w:val="0"/>
+        <w:i/>
+        <w:iCs/>
+        <w:caps w:val="0"/>
+        <w:strike w:val="0"/>
+        <w:dstrike w:val="0"/>
+        <w:vanish w:val="0"/>
+        <w:color w:val="auto"/>
+        <w:sz w:val="20"/>
+        <w:szCs w:val="20"/>
+        <w:vertAlign w:val="baseline"/>
+      </w:rPr>
+    </w:lvl>
+    <w:lvl w:ilvl="3">
+      <w:start w:val="1"/>
+      <w:numFmt w:val="lowerLetter"/>
+      <w:lvlText w:val="%4)"/>
+      <w:lvlJc w:val="left"/>
+      <w:pPr>
+        <w:tabs>
+          <w:tab w:val="num" w:pos="630"/>
+        </w:tabs>
+        <w:ind w:firstLine="360"/>
+      </w:pPr>
+      <w:rPr>
+        <w:rFonts w:ascii="Times New Roman" w:hAnsi="Times New Roman" w:cs="Times New Roman" w:hint="default"/>
+        <w:b w:val="0"/>
+        <w:bCs w:val="0"/>
+        <w:i/>
+        <w:iCs/>
+        <w:sz w:val="20"/>
+        <w:szCs w:val="20"/>
+      </w:rPr>
+    </w:lvl>
+    <w:lvl w:ilvl="4">
+      <w:start w:val="1"/>
+      <w:numFmt w:val="none"/>
+      <w:lvlRestart w:val="0"/>
+      <w:lvlText w:val=""/>
+      <w:lvlJc w:val="left"/>
+      <w:pPr>
+        <w:tabs>
+          <w:tab w:val="num" w:pos="3240"/>
+        </w:tabs>
+        <w:ind w:left="2880"/>
+      </w:pPr>
+      <w:rPr>
+        <w:rFonts w:cs="Times New Roman" w:hint="default"/>
+      </w:rPr>
+    </w:lvl>
+    <w:lvl w:ilvl="5">
+      <w:start w:val="1"/>
+      <w:numFmt w:val="lowerLetter"/>
+      <w:lvlText w:val="(%6)"/>
+      <w:lvlJc w:val="left"/>
+      <w:pPr>
+        <w:tabs>
+          <w:tab w:val="num" w:pos="3960"/>
+        </w:tabs>
+        <w:ind w:left="3600"/>
+      </w:pPr>
+      <w:rPr>
+        <w:rFonts w:cs="Times New Roman" w:hint="default"/>
+      </w:rPr>
+    </w:lvl>
+    <w:lvl w:ilvl="6">
+      <w:start w:val="1"/>
+      <w:numFmt w:val="lowerRoman"/>
+      <w:lvlText w:val="(%7)"/>
+      <w:lvlJc w:val="left"/>
+      <w:pPr>
+        <w:tabs>
+          <w:tab w:val="num" w:pos="4680"/>
+        </w:tabs>
+        <w:ind w:left="4320"/>
+      </w:pPr>
+      <w:rPr>
+        <w:rFonts w:cs="Times New Roman" w:hint="default"/>
+      </w:rPr>
+    </w:lvl>
+    <w:lvl w:ilvl="7">
+      <w:start w:val="1"/>
+      <w:numFmt w:val="lowerLetter"/>
+      <w:lvlText w:val="(%8)"/>
+      <w:lvlJc w:val="left"/>
+      <w:pPr>
+        <w:tabs>
+          <w:tab w:val="num" w:pos="5400"/>
+        </w:tabs>
+        <w:ind w:left="5040"/>
+      </w:pPr>
+      <w:rPr>
+        <w:rFonts w:cs="Times New Roman" w:hint="default"/>
+      </w:rPr>
+    </w:lvl>
+    <w:lvl w:ilvl="8">
+      <w:start w:val="1"/>
+      <w:numFmt w:val="lowerRoman"/>
+      <w:lvlText w:val="(%9)"/>
+      <w:lvlJc w:val="left"/>
+      <w:pPr>
+        <w:tabs>
+          <w:tab w:val="num" w:pos="6120"/>
+        </w:tabs>
+        <w:ind w:left="5760"/>
+      </w:pPr>
+      <w:rPr>
+        <w:rFonts w:cs="Times New Roman" w:hint="default"/>
+      </w:rPr>
+    </w:lvl>
+  </w:abstractNum>
+  <w:abstractNum w:abstractNumId="33" w15:restartNumberingAfterBreak="0">
     <w:nsid w:val="6C402C58"/>
     <w:multiLevelType w:val="hybridMultilevel"/>
     <w:tmpl w:val="9A1CA078"/>
@@ -6931,7 +10778,7 @@
       </w:rPr>
     </w:lvl>
   </w:abstractNum>
-  <w:abstractNum w:abstractNumId="20" w15:restartNumberingAfterBreak="0">
+  <w:abstractNum w:abstractNumId="34" w15:restartNumberingAfterBreak="0">
     <w:nsid w:val="6CD32DA8"/>
     <w:multiLevelType w:val="singleLevel"/>
     <w:tmpl w:val="166470C2"/>
@@ -6957,41 +10804,499 @@
       </w:rPr>
     </w:lvl>
   </w:abstractNum>
+  <w:abstractNum w:abstractNumId="35" w15:restartNumberingAfterBreak="0">
+    <w:nsid w:val="6E0C1B0A"/>
+    <w:multiLevelType w:val="multilevel"/>
+    <w:tmpl w:val="40090023"/>
+    <w:lvl w:ilvl="0">
+      <w:start w:val="1"/>
+      <w:numFmt w:val="upperRoman"/>
+      <w:lvlText w:val="Article %1."/>
+      <w:lvlJc w:val="left"/>
+      <w:pPr>
+        <w:ind w:left="0" w:firstLine="0"/>
+      </w:pPr>
+    </w:lvl>
+    <w:lvl w:ilvl="1">
+      <w:start w:val="1"/>
+      <w:numFmt w:val="decimalZero"/>
+      <w:isLgl/>
+      <w:lvlText w:val="Section %1.%2"/>
+      <w:lvlJc w:val="left"/>
+      <w:pPr>
+        <w:ind w:left="0" w:firstLine="0"/>
+      </w:pPr>
+    </w:lvl>
+    <w:lvl w:ilvl="2">
+      <w:start w:val="1"/>
+      <w:numFmt w:val="lowerLetter"/>
+      <w:lvlText w:val="(%3)"/>
+      <w:lvlJc w:val="left"/>
+      <w:pPr>
+        <w:ind w:left="720" w:hanging="432"/>
+      </w:pPr>
+    </w:lvl>
+    <w:lvl w:ilvl="3">
+      <w:start w:val="1"/>
+      <w:numFmt w:val="lowerRoman"/>
+      <w:lvlText w:val="(%4)"/>
+      <w:lvlJc w:val="right"/>
+      <w:pPr>
+        <w:ind w:left="864" w:hanging="144"/>
+      </w:pPr>
+    </w:lvl>
+    <w:lvl w:ilvl="4">
+      <w:start w:val="1"/>
+      <w:numFmt w:val="decimal"/>
+      <w:lvlText w:val="%5)"/>
+      <w:lvlJc w:val="left"/>
+      <w:pPr>
+        <w:ind w:left="1008" w:hanging="432"/>
+      </w:pPr>
+    </w:lvl>
+    <w:lvl w:ilvl="5">
+      <w:start w:val="1"/>
+      <w:numFmt w:val="lowerLetter"/>
+      <w:lvlText w:val="%6)"/>
+      <w:lvlJc w:val="left"/>
+      <w:pPr>
+        <w:ind w:left="1152" w:hanging="432"/>
+      </w:pPr>
+    </w:lvl>
+    <w:lvl w:ilvl="6">
+      <w:start w:val="1"/>
+      <w:numFmt w:val="lowerRoman"/>
+      <w:lvlText w:val="%7)"/>
+      <w:lvlJc w:val="right"/>
+      <w:pPr>
+        <w:ind w:left="1296" w:hanging="288"/>
+      </w:pPr>
+    </w:lvl>
+    <w:lvl w:ilvl="7">
+      <w:start w:val="1"/>
+      <w:numFmt w:val="lowerLetter"/>
+      <w:lvlText w:val="%8."/>
+      <w:lvlJc w:val="left"/>
+      <w:pPr>
+        <w:ind w:left="1440" w:hanging="432"/>
+      </w:pPr>
+    </w:lvl>
+    <w:lvl w:ilvl="8">
+      <w:start w:val="1"/>
+      <w:numFmt w:val="lowerRoman"/>
+      <w:lvlText w:val="%9."/>
+      <w:lvlJc w:val="right"/>
+      <w:pPr>
+        <w:ind w:left="1584" w:hanging="144"/>
+      </w:pPr>
+    </w:lvl>
+  </w:abstractNum>
+  <w:abstractNum w:abstractNumId="36" w15:restartNumberingAfterBreak="0">
+    <w:nsid w:val="7022172E"/>
+    <w:multiLevelType w:val="multilevel"/>
+    <w:tmpl w:val="4009001F"/>
+    <w:lvl w:ilvl="0">
+      <w:start w:val="1"/>
+      <w:numFmt w:val="decimal"/>
+      <w:lvlText w:val="%1."/>
+      <w:lvlJc w:val="left"/>
+      <w:pPr>
+        <w:ind w:left="360" w:hanging="360"/>
+      </w:pPr>
+    </w:lvl>
+    <w:lvl w:ilvl="1">
+      <w:start w:val="1"/>
+      <w:numFmt w:val="decimal"/>
+      <w:lvlText w:val="%1.%2."/>
+      <w:lvlJc w:val="left"/>
+      <w:pPr>
+        <w:ind w:left="792" w:hanging="432"/>
+      </w:pPr>
+    </w:lvl>
+    <w:lvl w:ilvl="2">
+      <w:start w:val="1"/>
+      <w:numFmt w:val="decimal"/>
+      <w:lvlText w:val="%1.%2.%3."/>
+      <w:lvlJc w:val="left"/>
+      <w:pPr>
+        <w:ind w:left="1224" w:hanging="504"/>
+      </w:pPr>
+    </w:lvl>
+    <w:lvl w:ilvl="3">
+      <w:start w:val="1"/>
+      <w:numFmt w:val="decimal"/>
+      <w:lvlText w:val="%1.%2.%3.%4."/>
+      <w:lvlJc w:val="left"/>
+      <w:pPr>
+        <w:ind w:left="1728" w:hanging="648"/>
+      </w:pPr>
+    </w:lvl>
+    <w:lvl w:ilvl="4">
+      <w:start w:val="1"/>
+      <w:numFmt w:val="decimal"/>
+      <w:lvlText w:val="%1.%2.%3.%4.%5."/>
+      <w:lvlJc w:val="left"/>
+      <w:pPr>
+        <w:ind w:left="2232" w:hanging="792"/>
+      </w:pPr>
+    </w:lvl>
+    <w:lvl w:ilvl="5">
+      <w:start w:val="1"/>
+      <w:numFmt w:val="decimal"/>
+      <w:lvlText w:val="%1.%2.%3.%4.%5.%6."/>
+      <w:lvlJc w:val="left"/>
+      <w:pPr>
+        <w:ind w:left="2736" w:hanging="936"/>
+      </w:pPr>
+    </w:lvl>
+    <w:lvl w:ilvl="6">
+      <w:start w:val="1"/>
+      <w:numFmt w:val="decimal"/>
+      <w:lvlText w:val="%1.%2.%3.%4.%5.%6.%7."/>
+      <w:lvlJc w:val="left"/>
+      <w:pPr>
+        <w:ind w:left="3240" w:hanging="1080"/>
+      </w:pPr>
+    </w:lvl>
+    <w:lvl w:ilvl="7">
+      <w:start w:val="1"/>
+      <w:numFmt w:val="decimal"/>
+      <w:lvlText w:val="%1.%2.%3.%4.%5.%6.%7.%8."/>
+      <w:lvlJc w:val="left"/>
+      <w:pPr>
+        <w:ind w:left="3744" w:hanging="1224"/>
+      </w:pPr>
+    </w:lvl>
+    <w:lvl w:ilvl="8">
+      <w:start w:val="1"/>
+      <w:numFmt w:val="decimal"/>
+      <w:lvlText w:val="%1.%2.%3.%4.%5.%6.%7.%8.%9."/>
+      <w:lvlJc w:val="left"/>
+      <w:pPr>
+        <w:ind w:left="4320" w:hanging="1440"/>
+      </w:pPr>
+    </w:lvl>
+  </w:abstractNum>
+  <w:abstractNum w:abstractNumId="37" w15:restartNumberingAfterBreak="0">
+    <w:nsid w:val="7378087B"/>
+    <w:multiLevelType w:val="multilevel"/>
+    <w:tmpl w:val="4009001F"/>
+    <w:lvl w:ilvl="0">
+      <w:start w:val="1"/>
+      <w:numFmt w:val="decimal"/>
+      <w:lvlText w:val="%1."/>
+      <w:lvlJc w:val="left"/>
+      <w:pPr>
+        <w:ind w:left="360" w:hanging="360"/>
+      </w:pPr>
+    </w:lvl>
+    <w:lvl w:ilvl="1">
+      <w:start w:val="1"/>
+      <w:numFmt w:val="decimal"/>
+      <w:lvlText w:val="%1.%2."/>
+      <w:lvlJc w:val="left"/>
+      <w:pPr>
+        <w:ind w:left="792" w:hanging="432"/>
+      </w:pPr>
+    </w:lvl>
+    <w:lvl w:ilvl="2">
+      <w:start w:val="1"/>
+      <w:numFmt w:val="decimal"/>
+      <w:lvlText w:val="%1.%2.%3."/>
+      <w:lvlJc w:val="left"/>
+      <w:pPr>
+        <w:ind w:left="1224" w:hanging="504"/>
+      </w:pPr>
+    </w:lvl>
+    <w:lvl w:ilvl="3">
+      <w:start w:val="1"/>
+      <w:numFmt w:val="decimal"/>
+      <w:lvlText w:val="%1.%2.%3.%4."/>
+      <w:lvlJc w:val="left"/>
+      <w:pPr>
+        <w:ind w:left="1728" w:hanging="648"/>
+      </w:pPr>
+    </w:lvl>
+    <w:lvl w:ilvl="4">
+      <w:start w:val="1"/>
+      <w:numFmt w:val="decimal"/>
+      <w:lvlText w:val="%1.%2.%3.%4.%5."/>
+      <w:lvlJc w:val="left"/>
+      <w:pPr>
+        <w:ind w:left="2232" w:hanging="792"/>
+      </w:pPr>
+    </w:lvl>
+    <w:lvl w:ilvl="5">
+      <w:start w:val="1"/>
+      <w:numFmt w:val="decimal"/>
+      <w:lvlText w:val="%1.%2.%3.%4.%5.%6."/>
+      <w:lvlJc w:val="left"/>
+      <w:pPr>
+        <w:ind w:left="2736" w:hanging="936"/>
+      </w:pPr>
+    </w:lvl>
+    <w:lvl w:ilvl="6">
+      <w:start w:val="1"/>
+      <w:numFmt w:val="decimal"/>
+      <w:lvlText w:val="%1.%2.%3.%4.%5.%6.%7."/>
+      <w:lvlJc w:val="left"/>
+      <w:pPr>
+        <w:ind w:left="3240" w:hanging="1080"/>
+      </w:pPr>
+    </w:lvl>
+    <w:lvl w:ilvl="7">
+      <w:start w:val="1"/>
+      <w:numFmt w:val="decimal"/>
+      <w:lvlText w:val="%1.%2.%3.%4.%5.%6.%7.%8."/>
+      <w:lvlJc w:val="left"/>
+      <w:pPr>
+        <w:ind w:left="3744" w:hanging="1224"/>
+      </w:pPr>
+    </w:lvl>
+    <w:lvl w:ilvl="8">
+      <w:start w:val="1"/>
+      <w:numFmt w:val="decimal"/>
+      <w:lvlText w:val="%1.%2.%3.%4.%5.%6.%7.%8.%9."/>
+      <w:lvlJc w:val="left"/>
+      <w:pPr>
+        <w:ind w:left="4320" w:hanging="1440"/>
+      </w:pPr>
+    </w:lvl>
+  </w:abstractNum>
+  <w:abstractNum w:abstractNumId="38" w15:restartNumberingAfterBreak="0">
+    <w:nsid w:val="78A93916"/>
+    <w:multiLevelType w:val="hybridMultilevel"/>
+    <w:tmpl w:val="89643910"/>
+    <w:lvl w:ilvl="0" w:tplc="40090001">
+      <w:start w:val="1"/>
+      <w:numFmt w:val="bullet"/>
+      <w:lvlText w:val=""/>
+      <w:lvlJc w:val="left"/>
+      <w:pPr>
+        <w:ind w:left="720" w:hanging="360"/>
+      </w:pPr>
+      <w:rPr>
+        <w:rFonts w:ascii="Symbol" w:hAnsi="Symbol" w:hint="default"/>
+      </w:rPr>
+    </w:lvl>
+    <w:lvl w:ilvl="1" w:tplc="40090003" w:tentative="1">
+      <w:start w:val="1"/>
+      <w:numFmt w:val="bullet"/>
+      <w:lvlText w:val="o"/>
+      <w:lvlJc w:val="left"/>
+      <w:pPr>
+        <w:ind w:left="1440" w:hanging="360"/>
+      </w:pPr>
+      <w:rPr>
+        <w:rFonts w:ascii="Courier New" w:hAnsi="Courier New" w:cs="Courier New" w:hint="default"/>
+      </w:rPr>
+    </w:lvl>
+    <w:lvl w:ilvl="2" w:tplc="40090005" w:tentative="1">
+      <w:start w:val="1"/>
+      <w:numFmt w:val="bullet"/>
+      <w:lvlText w:val=""/>
+      <w:lvlJc w:val="left"/>
+      <w:pPr>
+        <w:ind w:left="2160" w:hanging="360"/>
+      </w:pPr>
+      <w:rPr>
+        <w:rFonts w:ascii="Wingdings" w:hAnsi="Wingdings" w:hint="default"/>
+      </w:rPr>
+    </w:lvl>
+    <w:lvl w:ilvl="3" w:tplc="40090001" w:tentative="1">
+      <w:start w:val="1"/>
+      <w:numFmt w:val="bullet"/>
+      <w:lvlText w:val=""/>
+      <w:lvlJc w:val="left"/>
+      <w:pPr>
+        <w:ind w:left="2880" w:hanging="360"/>
+      </w:pPr>
+      <w:rPr>
+        <w:rFonts w:ascii="Symbol" w:hAnsi="Symbol" w:hint="default"/>
+      </w:rPr>
+    </w:lvl>
+    <w:lvl w:ilvl="4" w:tplc="40090003" w:tentative="1">
+      <w:start w:val="1"/>
+      <w:numFmt w:val="bullet"/>
+      <w:lvlText w:val="o"/>
+      <w:lvlJc w:val="left"/>
+      <w:pPr>
+        <w:ind w:left="3600" w:hanging="360"/>
+      </w:pPr>
+      <w:rPr>
+        <w:rFonts w:ascii="Courier New" w:hAnsi="Courier New" w:cs="Courier New" w:hint="default"/>
+      </w:rPr>
+    </w:lvl>
+    <w:lvl w:ilvl="5" w:tplc="40090005" w:tentative="1">
+      <w:start w:val="1"/>
+      <w:numFmt w:val="bullet"/>
+      <w:lvlText w:val=""/>
+      <w:lvlJc w:val="left"/>
+      <w:pPr>
+        <w:ind w:left="4320" w:hanging="360"/>
+      </w:pPr>
+      <w:rPr>
+        <w:rFonts w:ascii="Wingdings" w:hAnsi="Wingdings" w:hint="default"/>
+      </w:rPr>
+    </w:lvl>
+    <w:lvl w:ilvl="6" w:tplc="40090001" w:tentative="1">
+      <w:start w:val="1"/>
+      <w:numFmt w:val="bullet"/>
+      <w:lvlText w:val=""/>
+      <w:lvlJc w:val="left"/>
+      <w:pPr>
+        <w:ind w:left="5040" w:hanging="360"/>
+      </w:pPr>
+      <w:rPr>
+        <w:rFonts w:ascii="Symbol" w:hAnsi="Symbol" w:hint="default"/>
+      </w:rPr>
+    </w:lvl>
+    <w:lvl w:ilvl="7" w:tplc="40090003" w:tentative="1">
+      <w:start w:val="1"/>
+      <w:numFmt w:val="bullet"/>
+      <w:lvlText w:val="o"/>
+      <w:lvlJc w:val="left"/>
+      <w:pPr>
+        <w:ind w:left="5760" w:hanging="360"/>
+      </w:pPr>
+      <w:rPr>
+        <w:rFonts w:ascii="Courier New" w:hAnsi="Courier New" w:cs="Courier New" w:hint="default"/>
+      </w:rPr>
+    </w:lvl>
+    <w:lvl w:ilvl="8" w:tplc="40090005" w:tentative="1">
+      <w:start w:val="1"/>
+      <w:numFmt w:val="bullet"/>
+      <w:lvlText w:val=""/>
+      <w:lvlJc w:val="left"/>
+      <w:pPr>
+        <w:ind w:left="6480" w:hanging="360"/>
+      </w:pPr>
+      <w:rPr>
+        <w:rFonts w:ascii="Wingdings" w:hAnsi="Wingdings" w:hint="default"/>
+      </w:rPr>
+    </w:lvl>
+  </w:abstractNum>
+  <w:abstractNum w:abstractNumId="39" w15:restartNumberingAfterBreak="0">
+    <w:nsid w:val="7D9A5252"/>
+    <w:multiLevelType w:val="multilevel"/>
+    <w:tmpl w:val="4009001F"/>
+    <w:lvl w:ilvl="0">
+      <w:start w:val="1"/>
+      <w:numFmt w:val="decimal"/>
+      <w:lvlText w:val="%1."/>
+      <w:lvlJc w:val="left"/>
+      <w:pPr>
+        <w:ind w:left="360" w:hanging="360"/>
+      </w:pPr>
+    </w:lvl>
+    <w:lvl w:ilvl="1">
+      <w:start w:val="1"/>
+      <w:numFmt w:val="decimal"/>
+      <w:lvlText w:val="%1.%2."/>
+      <w:lvlJc w:val="left"/>
+      <w:pPr>
+        <w:ind w:left="792" w:hanging="432"/>
+      </w:pPr>
+    </w:lvl>
+    <w:lvl w:ilvl="2">
+      <w:start w:val="1"/>
+      <w:numFmt w:val="decimal"/>
+      <w:lvlText w:val="%1.%2.%3."/>
+      <w:lvlJc w:val="left"/>
+      <w:pPr>
+        <w:ind w:left="1224" w:hanging="504"/>
+      </w:pPr>
+    </w:lvl>
+    <w:lvl w:ilvl="3">
+      <w:start w:val="1"/>
+      <w:numFmt w:val="decimal"/>
+      <w:lvlText w:val="%1.%2.%3.%4."/>
+      <w:lvlJc w:val="left"/>
+      <w:pPr>
+        <w:ind w:left="1728" w:hanging="648"/>
+      </w:pPr>
+    </w:lvl>
+    <w:lvl w:ilvl="4">
+      <w:start w:val="1"/>
+      <w:numFmt w:val="decimal"/>
+      <w:lvlText w:val="%1.%2.%3.%4.%5."/>
+      <w:lvlJc w:val="left"/>
+      <w:pPr>
+        <w:ind w:left="2232" w:hanging="792"/>
+      </w:pPr>
+    </w:lvl>
+    <w:lvl w:ilvl="5">
+      <w:start w:val="1"/>
+      <w:numFmt w:val="decimal"/>
+      <w:lvlText w:val="%1.%2.%3.%4.%5.%6."/>
+      <w:lvlJc w:val="left"/>
+      <w:pPr>
+        <w:ind w:left="2736" w:hanging="936"/>
+      </w:pPr>
+    </w:lvl>
+    <w:lvl w:ilvl="6">
+      <w:start w:val="1"/>
+      <w:numFmt w:val="decimal"/>
+      <w:lvlText w:val="%1.%2.%3.%4.%5.%6.%7."/>
+      <w:lvlJc w:val="left"/>
+      <w:pPr>
+        <w:ind w:left="3240" w:hanging="1080"/>
+      </w:pPr>
+    </w:lvl>
+    <w:lvl w:ilvl="7">
+      <w:start w:val="1"/>
+      <w:numFmt w:val="decimal"/>
+      <w:lvlText w:val="%1.%2.%3.%4.%5.%6.%7.%8."/>
+      <w:lvlJc w:val="left"/>
+      <w:pPr>
+        <w:ind w:left="3744" w:hanging="1224"/>
+      </w:pPr>
+    </w:lvl>
+    <w:lvl w:ilvl="8">
+      <w:start w:val="1"/>
+      <w:numFmt w:val="decimal"/>
+      <w:lvlText w:val="%1.%2.%3.%4.%5.%6.%7.%8.%9."/>
+      <w:lvlJc w:val="left"/>
+      <w:pPr>
+        <w:ind w:left="4320" w:hanging="1440"/>
+      </w:pPr>
+    </w:lvl>
+  </w:abstractNum>
   <w:num w:numId="1" w16cid:durableId="849831885">
-    <w:abstractNumId w:val="14"/>
+    <w:abstractNumId w:val="21"/>
   </w:num>
   <w:num w:numId="2" w16cid:durableId="1424034883">
-    <w:abstractNumId w:val="19"/>
+    <w:abstractNumId w:val="33"/>
   </w:num>
   <w:num w:numId="3" w16cid:durableId="1815562352">
-    <w:abstractNumId w:val="13"/>
+    <w:abstractNumId w:val="17"/>
   </w:num>
   <w:num w:numId="4" w16cid:durableId="840970968">
-    <w:abstractNumId w:val="16"/>
+    <w:abstractNumId w:val="26"/>
   </w:num>
   <w:num w:numId="5" w16cid:durableId="93483546">
-    <w:abstractNumId w:val="16"/>
+    <w:abstractNumId w:val="26"/>
   </w:num>
   <w:num w:numId="6" w16cid:durableId="615022170">
-    <w:abstractNumId w:val="16"/>
+    <w:abstractNumId w:val="26"/>
   </w:num>
   <w:num w:numId="7" w16cid:durableId="449669060">
-    <w:abstractNumId w:val="16"/>
+    <w:abstractNumId w:val="26"/>
   </w:num>
   <w:num w:numId="8" w16cid:durableId="1738506018">
-    <w:abstractNumId w:val="18"/>
+    <w:abstractNumId w:val="29"/>
   </w:num>
   <w:num w:numId="9" w16cid:durableId="1010303668">
-    <w:abstractNumId w:val="20"/>
+    <w:abstractNumId w:val="34"/>
   </w:num>
   <w:num w:numId="10" w16cid:durableId="772015864">
+    <w:abstractNumId w:val="23"/>
+  </w:num>
+  <w:num w:numId="11" w16cid:durableId="648091980">
     <w:abstractNumId w:val="15"/>
   </w:num>
-  <w:num w:numId="11" w16cid:durableId="648091980">
-    <w:abstractNumId w:val="12"/>
-  </w:num>
   <w:num w:numId="12" w16cid:durableId="1144154495">
-    <w:abstractNumId w:val="11"/>
+    <w:abstractNumId w:val="13"/>
   </w:num>
   <w:num w:numId="13" w16cid:durableId="166017415">
     <w:abstractNumId w:val="0"/>
@@ -7027,7 +11332,64 @@
     <w:abstractNumId w:val="1"/>
   </w:num>
   <w:num w:numId="24" w16cid:durableId="702482556">
-    <w:abstractNumId w:val="17"/>
+    <w:abstractNumId w:val="27"/>
+  </w:num>
+  <w:num w:numId="25" w16cid:durableId="1964454461">
+    <w:abstractNumId w:val="11"/>
+  </w:num>
+  <w:num w:numId="26" w16cid:durableId="1455247051">
+    <w:abstractNumId w:val="38"/>
+  </w:num>
+  <w:num w:numId="27" w16cid:durableId="631449719">
+    <w:abstractNumId w:val="12"/>
+  </w:num>
+  <w:num w:numId="28" w16cid:durableId="1306661055">
+    <w:abstractNumId w:val="18"/>
+  </w:num>
+  <w:num w:numId="29" w16cid:durableId="95910464">
+    <w:abstractNumId w:val="25"/>
+  </w:num>
+  <w:num w:numId="30" w16cid:durableId="1864398925">
+    <w:abstractNumId w:val="31"/>
+  </w:num>
+  <w:num w:numId="31" w16cid:durableId="199362025">
+    <w:abstractNumId w:val="35"/>
+  </w:num>
+  <w:num w:numId="32" w16cid:durableId="1544248267">
+    <w:abstractNumId w:val="22"/>
+  </w:num>
+  <w:num w:numId="33" w16cid:durableId="1756126528">
+    <w:abstractNumId w:val="16"/>
+  </w:num>
+  <w:num w:numId="34" w16cid:durableId="482547307">
+    <w:abstractNumId w:val="28"/>
+  </w:num>
+  <w:num w:numId="35" w16cid:durableId="1968923626">
+    <w:abstractNumId w:val="30"/>
+  </w:num>
+  <w:num w:numId="36" w16cid:durableId="634990515">
+    <w:abstractNumId w:val="20"/>
+  </w:num>
+  <w:num w:numId="37" w16cid:durableId="1162509702">
+    <w:abstractNumId w:val="24"/>
+  </w:num>
+  <w:num w:numId="38" w16cid:durableId="1167672585">
+    <w:abstractNumId w:val="19"/>
+  </w:num>
+  <w:num w:numId="39" w16cid:durableId="1343437066">
+    <w:abstractNumId w:val="39"/>
+  </w:num>
+  <w:num w:numId="40" w16cid:durableId="1188759427">
+    <w:abstractNumId w:val="36"/>
+  </w:num>
+  <w:num w:numId="41" w16cid:durableId="1503621306">
+    <w:abstractNumId w:val="32"/>
+  </w:num>
+  <w:num w:numId="42" w16cid:durableId="1812554318">
+    <w:abstractNumId w:val="14"/>
+  </w:num>
+  <w:num w:numId="43" w16cid:durableId="1781216125">
+    <w:abstractNumId w:val="37"/>
   </w:num>
 </w:numbering>
 </file>
@@ -7348,13 +11710,12 @@
       <w:keepNext/>
       <w:keepLines/>
       <w:numPr>
-        <w:numId w:val="4"/>
+        <w:numId w:val="25"/>
       </w:numPr>
       <w:tabs>
         <w:tab w:val="left" w:pos="216"/>
       </w:tabs>
       <w:spacing w:before="160" w:after="80"/>
-      <w:ind w:firstLine="0"/>
       <w:outlineLvl w:val="0"/>
     </w:pPr>
     <w:rPr>
@@ -7373,7 +11734,7 @@
       <w:keepLines/>
       <w:numPr>
         <w:ilvl w:val="1"/>
-        <w:numId w:val="4"/>
+        <w:numId w:val="25"/>
       </w:numPr>
       <w:tabs>
         <w:tab w:val="clear" w:pos="360"/>
@@ -7398,10 +11759,9 @@
     <w:pPr>
       <w:numPr>
         <w:ilvl w:val="2"/>
-        <w:numId w:val="4"/>
+        <w:numId w:val="25"/>
       </w:numPr>
       <w:spacing w:line="240" w:lineRule="exact"/>
-      <w:ind w:firstLine="288"/>
       <w:jc w:val="both"/>
       <w:outlineLvl w:val="2"/>
     </w:pPr>
@@ -7420,14 +11780,13 @@
     <w:pPr>
       <w:numPr>
         <w:ilvl w:val="3"/>
-        <w:numId w:val="4"/>
+        <w:numId w:val="25"/>
       </w:numPr>
       <w:tabs>
         <w:tab w:val="clear" w:pos="630"/>
         <w:tab w:val="left" w:pos="720"/>
       </w:tabs>
       <w:spacing w:before="40" w:after="40"/>
-      <w:ind w:firstLine="504"/>
       <w:jc w:val="both"/>
       <w:outlineLvl w:val="3"/>
     </w:pPr>
@@ -7457,7 +11816,6 @@
   <w:style w:type="character" w:default="1" w:styleId="DefaultParagraphFont">
     <w:name w:val="Default Paragraph Font"/>
     <w:uiPriority w:val="1"/>
-    <w:semiHidden/>
     <w:unhideWhenUsed/>
   </w:style>
   <w:style w:type="table" w:default="1" w:styleId="TableNormal">
@@ -7891,6 +12249,17 @@
       <w:lang w:val="en-US" w:eastAsia="en-US"/>
     </w:rPr>
   </w:style>
+  <w:style w:type="paragraph" w:styleId="ListParagraph">
+    <w:name w:val="List Paragraph"/>
+    <w:basedOn w:val="Normal"/>
+    <w:uiPriority w:val="34"/>
+    <w:qFormat/>
+    <w:rsid w:val="00490154"/>
+    <w:pPr>
+      <w:ind w:left="720"/>
+      <w:contextualSpacing/>
+    </w:pPr>
+  </w:style>
 </w:styles>
 </file>
 

</xml_diff>